<commit_message>
Updating CV (before removing old job details)
</commit_message>
<xml_diff>
--- a/docs/cv.docx
+++ b/docs/cv.docx
@@ -2,13 +2,18 @@
 <file path=word/document.xml><?xml version="1.0" encoding="utf-8"?>
 <w:document xmlns:w="http://schemas.openxmlformats.org/wordprocessingml/2006/main" xmlns:m="http://schemas.openxmlformats.org/officeDocument/2006/math" xmlns:r="http://schemas.openxmlformats.org/officeDocument/2006/relationships" xmlns:o="urn:schemas-microsoft-com:office:office" xmlns:v="urn:schemas-microsoft-com:vml" xmlns:w10="urn:schemas-microsoft-com:office:word" xmlns:a="http://schemas.openxmlformats.org/drawingml/2006/main" xmlns:pic="http://schemas.openxmlformats.org/drawingml/2006/picture" xmlns:wp="http://schemas.openxmlformats.org/drawingml/2006/wordprocessingDrawing">
   <w:body>
-    <w:bookmarkStart w:id="25" w:name="matt-capaldi"/>
-    <w:p>
-      <w:pPr>
-        <w:pStyle w:val="Heading1"/>
-      </w:pPr>
-      <w:r>
-        <w:t xml:space="preserve">Matt Capaldi</w:t>
+    <w:p>
+      <w:pPr>
+        <w:pStyle w:val="Title"/>
+      </w:pPr>
+      <w:r>
+        <w:t xml:space="preserve">Matt</w:t>
+      </w:r>
+      <w:r>
+        <w:t xml:space="preserve"> </w:t>
+      </w:r>
+      <w:r>
+        <w:t xml:space="preserve">Capaldi</w:t>
       </w:r>
     </w:p>
     <w:p>
@@ -23,23 +28,441 @@
         <w:t xml:space="preserve">Education data analyst and doctoral student researching at the intersection of transportation and access to college. Data visualization &amp; R enthusiast.</w:t>
       </w:r>
     </w:p>
-    <w:bookmarkStart w:id="20" w:name="education"/>
-    <w:p>
-      <w:pPr>
-        <w:pStyle w:val="Heading2"/>
+    <w:bookmarkStart w:id="27" w:name="education"/>
+    <w:p>
+      <w:pPr>
+        <w:pStyle w:val="Heading1"/>
       </w:pPr>
       <w:r>
         <w:t xml:space="preserve">Education</w:t>
       </w:r>
     </w:p>
+    <w:bookmarkStart w:id="22" w:name="ph.d.-higher-education-administration"/>
+    <w:p>
+      <w:pPr>
+        <w:pStyle w:val="Heading3"/>
+      </w:pPr>
+      <w:r>
+        <w:t xml:space="preserve">Ph.D. Higher Education Administration</w:t>
+      </w:r>
+    </w:p>
+    <w:bookmarkStart w:id="20" w:name="minor-urban-and-regional-planning"/>
+    <w:p>
+      <w:pPr>
+        <w:pStyle w:val="Heading6"/>
+      </w:pPr>
+      <w:r>
+        <w:t xml:space="preserve">Minor: Urban and Regional Planning</w:t>
+      </w:r>
+    </w:p>
     <w:bookmarkEnd w:id="20"/>
-    <w:bookmarkStart w:id="21" w:name="ph.d.-higher-education-administration"/>
-    <w:p>
-      <w:pPr>
-        <w:pStyle w:val="Heading2"/>
-      </w:pPr>
-      <w:r>
-        <w:t xml:space="preserve">Ph.D. Higher Education Administration</w:t>
+    <w:bookmarkStart w:id="21" w:name="Xf54c6337ad861ff826dbe0bf9acc9557b36ddfc"/>
+    <w:p>
+      <w:pPr>
+        <w:pStyle w:val="Heading6"/>
+      </w:pPr>
+      <w:r>
+        <w:t xml:space="preserve">Research Method Track: Quantitative Methods</w:t>
+      </w:r>
+    </w:p>
+    <w:p>
+      <w:pPr>
+        <w:pStyle w:val="FirstParagraph"/>
+      </w:pPr>
+      <w:r>
+        <w:rPr>
+          <w:iCs/>
+          <w:i/>
+        </w:rPr>
+        <w:t xml:space="preserve">University of Florida, FL (2021 - Present)</w:t>
+      </w:r>
+    </w:p>
+    <w:bookmarkEnd w:id="21"/>
+    <w:bookmarkEnd w:id="22"/>
+    <w:bookmarkStart w:id="23" w:name="m.ed.-research-evaluation-methodology"/>
+    <w:p>
+      <w:pPr>
+        <w:pStyle w:val="Heading3"/>
+      </w:pPr>
+      <w:r>
+        <w:t xml:space="preserve">M.Ed. Research Evaluation Methodology</w:t>
+      </w:r>
+    </w:p>
+    <w:p>
+      <w:pPr>
+        <w:pStyle w:val="FirstParagraph"/>
+      </w:pPr>
+      <w:r>
+        <w:rPr>
+          <w:iCs/>
+          <w:i/>
+        </w:rPr>
+        <w:t xml:space="preserve">University of Florida, FL (2022 - Present)</w:t>
+      </w:r>
+    </w:p>
+    <w:bookmarkEnd w:id="23"/>
+    <w:bookmarkStart w:id="24" w:name="Xc0fc3522fa57706088d76f2c28964857c4e9294"/>
+    <w:p>
+      <w:pPr>
+        <w:pStyle w:val="Heading3"/>
+      </w:pPr>
+      <w:r>
+        <w:t xml:space="preserve">M.Ed. Student Personnel in Higher Education</w:t>
+      </w:r>
+    </w:p>
+    <w:p>
+      <w:pPr>
+        <w:pStyle w:val="FirstParagraph"/>
+      </w:pPr>
+      <w:r>
+        <w:rPr>
+          <w:iCs/>
+          <w:i/>
+        </w:rPr>
+        <w:t xml:space="preserve">University of Florida, FL (2018 - 2020)</w:t>
+      </w:r>
+    </w:p>
+    <w:bookmarkEnd w:id="24"/>
+    <w:bookmarkStart w:id="26" w:name="X4a4f3be96ffe43adeda484e2e90461cf4c50350"/>
+    <w:p>
+      <w:pPr>
+        <w:pStyle w:val="Heading3"/>
+      </w:pPr>
+      <w:r>
+        <w:t xml:space="preserve">B.A. International Relations with Political Science</w:t>
+      </w:r>
+    </w:p>
+    <w:bookmarkStart w:id="25" w:name="year-abroad-providence-college-ri"/>
+    <w:p>
+      <w:pPr>
+        <w:pStyle w:val="Heading6"/>
+      </w:pPr>
+      <w:r>
+        <w:t xml:space="preserve">Year Abroad: Providence College, RI</w:t>
+      </w:r>
+    </w:p>
+    <w:p>
+      <w:pPr>
+        <w:pStyle w:val="FirstParagraph"/>
+      </w:pPr>
+      <w:r>
+        <w:rPr>
+          <w:iCs/>
+          <w:i/>
+        </w:rPr>
+        <w:t xml:space="preserve">University of Birmingham, UK (2014 - 2018)</w:t>
+      </w:r>
+    </w:p>
+    <w:bookmarkEnd w:id="25"/>
+    <w:bookmarkEnd w:id="26"/>
+    <w:bookmarkEnd w:id="27"/>
+    <w:bookmarkStart w:id="34" w:name="technical-skills"/>
+    <w:p>
+      <w:pPr>
+        <w:pStyle w:val="Heading1"/>
+      </w:pPr>
+      <w:r>
+        <w:t xml:space="preserve">Technical Skills</w:t>
+      </w:r>
+    </w:p>
+    <w:bookmarkStart w:id="28" w:name="r"/>
+    <w:p>
+      <w:pPr>
+        <w:pStyle w:val="Heading6"/>
+      </w:pPr>
+      <w:r>
+        <w:t xml:space="preserve">R</w:t>
+      </w:r>
+    </w:p>
+    <w:p>
+      <w:pPr>
+        <w:numPr>
+          <w:ilvl w:val="0"/>
+          <w:numId w:val="1001"/>
+        </w:numPr>
+        <w:pStyle w:val="Compact"/>
+      </w:pPr>
+      <w:r>
+        <w:t xml:space="preserve">Data wrangling, data visualization using ggplot, interactive graphics using ggirpah &amp; plotly, machine learning, mapping &amp; spatial statistics</w:t>
+      </w:r>
+    </w:p>
+    <w:bookmarkEnd w:id="28"/>
+    <w:bookmarkStart w:id="29" w:name="shiny"/>
+    <w:p>
+      <w:pPr>
+        <w:pStyle w:val="Heading6"/>
+      </w:pPr>
+      <w:r>
+        <w:t xml:space="preserve">Shiny</w:t>
+      </w:r>
+    </w:p>
+    <w:p>
+      <w:pPr>
+        <w:numPr>
+          <w:ilvl w:val="0"/>
+          <w:numId w:val="1002"/>
+        </w:numPr>
+        <w:pStyle w:val="Compact"/>
+      </w:pPr>
+      <w:r>
+        <w:t xml:space="preserve">Developing interactive applications including visualization dashboards and data collection tools. Primarily using R Shiny, also exploring shinyExpress with Python</w:t>
+      </w:r>
+    </w:p>
+    <w:bookmarkEnd w:id="29"/>
+    <w:bookmarkStart w:id="30" w:name="python"/>
+    <w:p>
+      <w:pPr>
+        <w:pStyle w:val="Heading6"/>
+      </w:pPr>
+      <w:r>
+        <w:t xml:space="preserve">Python</w:t>
+      </w:r>
+    </w:p>
+    <w:p>
+      <w:pPr>
+        <w:numPr>
+          <w:ilvl w:val="0"/>
+          <w:numId w:val="1003"/>
+        </w:numPr>
+        <w:pStyle w:val="Compact"/>
+      </w:pPr>
+      <w:r>
+        <w:t xml:space="preserve">Data wrangling, machine learning, natural language processing, Integration with R through Reticulate</w:t>
+      </w:r>
+    </w:p>
+    <w:bookmarkEnd w:id="30"/>
+    <w:bookmarkStart w:id="31" w:name="github"/>
+    <w:p>
+      <w:pPr>
+        <w:pStyle w:val="Heading6"/>
+      </w:pPr>
+      <w:r>
+        <w:t xml:space="preserve">GitHub</w:t>
+      </w:r>
+    </w:p>
+    <w:p>
+      <w:pPr>
+        <w:numPr>
+          <w:ilvl w:val="0"/>
+          <w:numId w:val="1004"/>
+        </w:numPr>
+        <w:pStyle w:val="Compact"/>
+      </w:pPr>
+      <w:r>
+        <w:t xml:space="preserve">Version control of code, collaboration through shared repositories, publishing websites with GitHub Pages</w:t>
+      </w:r>
+    </w:p>
+    <w:bookmarkEnd w:id="31"/>
+    <w:bookmarkStart w:id="32" w:name="geographic-information-systems"/>
+    <w:p>
+      <w:pPr>
+        <w:pStyle w:val="Heading6"/>
+      </w:pPr>
+      <w:r>
+        <w:t xml:space="preserve">Geographic Information Systems</w:t>
+      </w:r>
+    </w:p>
+    <w:p>
+      <w:pPr>
+        <w:numPr>
+          <w:ilvl w:val="0"/>
+          <w:numId w:val="1005"/>
+        </w:numPr>
+        <w:pStyle w:val="Compact"/>
+      </w:pPr>
+      <w:r>
+        <w:t xml:space="preserve">Utilize R/Python for most GIS tasks, but also familiar with both QGIS and ArcGIS</w:t>
+      </w:r>
+    </w:p>
+    <w:bookmarkEnd w:id="32"/>
+    <w:bookmarkStart w:id="33" w:name="other-software-including"/>
+    <w:p>
+      <w:pPr>
+        <w:pStyle w:val="Heading6"/>
+      </w:pPr>
+      <w:r>
+        <w:t xml:space="preserve">Other Software Including</w:t>
+      </w:r>
+    </w:p>
+    <w:p>
+      <w:pPr>
+        <w:numPr>
+          <w:ilvl w:val="0"/>
+          <w:numId w:val="1006"/>
+        </w:numPr>
+        <w:pStyle w:val="Compact"/>
+      </w:pPr>
+      <w:r>
+        <w:t xml:space="preserve">Quarto, Microsoft Office, Qualtrics, SPSS, Stata, Zotero</w:t>
+      </w:r>
+    </w:p>
+    <w:bookmarkEnd w:id="33"/>
+    <w:bookmarkEnd w:id="34"/>
+    <w:bookmarkStart w:id="40" w:name="statistical-skills"/>
+    <w:p>
+      <w:pPr>
+        <w:pStyle w:val="Heading1"/>
+      </w:pPr>
+      <w:r>
+        <w:t xml:space="preserve">Statistical Skills</w:t>
+      </w:r>
+    </w:p>
+    <w:bookmarkStart w:id="35" w:name="regression-based-analysis"/>
+    <w:p>
+      <w:pPr>
+        <w:pStyle w:val="Heading6"/>
+      </w:pPr>
+      <w:r>
+        <w:t xml:space="preserve">Regression-Based Analysis</w:t>
+      </w:r>
+    </w:p>
+    <w:p>
+      <w:pPr>
+        <w:numPr>
+          <w:ilvl w:val="0"/>
+          <w:numId w:val="1007"/>
+        </w:numPr>
+        <w:pStyle w:val="Compact"/>
+      </w:pPr>
+      <w:r>
+        <w:t xml:space="preserve">Linear regression, Logistic regression, Geographically weighted regression</w:t>
+      </w:r>
+    </w:p>
+    <w:bookmarkEnd w:id="35"/>
+    <w:bookmarkStart w:id="36" w:name="spatial-statistics"/>
+    <w:p>
+      <w:pPr>
+        <w:pStyle w:val="Heading6"/>
+      </w:pPr>
+      <w:r>
+        <w:t xml:space="preserve">Spatial Statistics</w:t>
+      </w:r>
+    </w:p>
+    <w:p>
+      <w:pPr>
+        <w:numPr>
+          <w:ilvl w:val="0"/>
+          <w:numId w:val="1008"/>
+        </w:numPr>
+        <w:pStyle w:val="Compact"/>
+      </w:pPr>
+      <w:r>
+        <w:t xml:space="preserve">Distances &amp; central features (Euclidean &amp; Manhatten), Clustering analysis, Spatial autocorrelation, Hot-spot analysis (Getis-Ord local G*), Spatial outlier analysis (Local Moran’s I), Interpolation (Ordinary Kriging)</w:t>
+      </w:r>
+    </w:p>
+    <w:bookmarkEnd w:id="36"/>
+    <w:bookmarkStart w:id="37" w:name="quasi-experimental-design"/>
+    <w:p>
+      <w:pPr>
+        <w:pStyle w:val="Heading6"/>
+      </w:pPr>
+      <w:r>
+        <w:t xml:space="preserve">Quasi-Experimental Design</w:t>
+      </w:r>
+    </w:p>
+    <w:p>
+      <w:pPr>
+        <w:numPr>
+          <w:ilvl w:val="0"/>
+          <w:numId w:val="1009"/>
+        </w:numPr>
+        <w:pStyle w:val="Compact"/>
+      </w:pPr>
+      <w:r>
+        <w:t xml:space="preserve">Propensity score analysis (including machine learning methods)</w:t>
+      </w:r>
+    </w:p>
+    <w:bookmarkEnd w:id="37"/>
+    <w:bookmarkStart w:id="38" w:name="survival-analysis"/>
+    <w:p>
+      <w:pPr>
+        <w:pStyle w:val="Heading6"/>
+      </w:pPr>
+      <w:r>
+        <w:t xml:space="preserve">Survival Analysis</w:t>
+      </w:r>
+    </w:p>
+    <w:p>
+      <w:pPr>
+        <w:numPr>
+          <w:ilvl w:val="0"/>
+          <w:numId w:val="1010"/>
+        </w:numPr>
+        <w:pStyle w:val="Compact"/>
+      </w:pPr>
+      <w:r>
+        <w:t xml:space="preserve">Cox proportional hazards model</w:t>
+      </w:r>
+    </w:p>
+    <w:bookmarkEnd w:id="38"/>
+    <w:bookmarkStart w:id="39" w:name="psychometric-models"/>
+    <w:p>
+      <w:pPr>
+        <w:pStyle w:val="Heading6"/>
+      </w:pPr>
+      <w:r>
+        <w:t xml:space="preserve">Psychometric Models</w:t>
+      </w:r>
+    </w:p>
+    <w:p>
+      <w:pPr>
+        <w:numPr>
+          <w:ilvl w:val="0"/>
+          <w:numId w:val="1011"/>
+        </w:numPr>
+        <w:pStyle w:val="Compact"/>
+      </w:pPr>
+      <w:r>
+        <w:t xml:space="preserve">Classical Test Theory, Factor Analysis, Item Response Theory, learning Computation Psychometrics</w:t>
+      </w:r>
+    </w:p>
+    <w:bookmarkEnd w:id="39"/>
+    <w:bookmarkEnd w:id="40"/>
+    <w:bookmarkStart w:id="51" w:name="work-experience"/>
+    <w:p>
+      <w:pPr>
+        <w:pStyle w:val="Heading1"/>
+      </w:pPr>
+      <w:r>
+        <w:t xml:space="preserve">Work Experience</w:t>
+      </w:r>
+    </w:p>
+    <w:bookmarkStart w:id="42" w:name="graduate-research-assistant"/>
+    <w:p>
+      <w:pPr>
+        <w:pStyle w:val="Heading3"/>
+      </w:pPr>
+      <w:r>
+        <w:t xml:space="preserve">Graduate Research Assistant</w:t>
+      </w:r>
+    </w:p>
+    <w:p>
+      <w:pPr>
+        <w:pStyle w:val="FirstParagraph"/>
+      </w:pPr>
+      <w:r>
+        <w:rPr>
+          <w:iCs/>
+          <w:i/>
+        </w:rPr>
+        <w:t xml:space="preserve">University of Florida, FL (August 2021 - Present)</w:t>
+      </w:r>
+    </w:p>
+    <w:p>
+      <w:pPr>
+        <w:pStyle w:val="BodyText"/>
+      </w:pPr>
+      <w:r>
+        <w:t xml:space="preserve">Work with Dr. Frank Fernandez on research relating to college access, primarily taking responsibility for data-related tasks (gathering, cleaning, analysis, and visualization).</w:t>
+      </w:r>
+    </w:p>
+    <w:bookmarkStart w:id="41" w:name="major-research-projects"/>
+    <w:p>
+      <w:pPr>
+        <w:pStyle w:val="Heading5"/>
+      </w:pPr>
+      <w:r>
+        <w:t xml:space="preserve">Major Research Projects</w:t>
       </w:r>
     </w:p>
     <w:p>
@@ -51,85 +474,553 @@
           <w:bCs/>
           <w:b/>
         </w:rPr>
-        <w:t xml:space="preserve">University of Florida, FL</w:t>
-      </w:r>
-      <w:r>
+        <w:t xml:space="preserve">Exploring Community College Funding and High School Characteristics in Texas</w:t>
+      </w:r>
+      <w:r>
+        <w:rPr>
+          <w:bCs/>
+          <w:b/>
+        </w:rPr>
         <w:t xml:space="preserve"> </w:t>
       </w:r>
       <w:r>
         <w:rPr>
           <w:iCs/>
           <w:i/>
-        </w:rPr>
-        <w:t xml:space="preserve">(2021 - Present)</w:t>
-      </w:r>
-    </w:p>
-    <w:bookmarkEnd w:id="21"/>
-    <w:bookmarkStart w:id="24" w:name="minor-urban-and-regional-planning"/>
-    <w:p>
-      <w:pPr>
-        <w:pStyle w:val="Heading2"/>
-      </w:pPr>
-      <w:r>
-        <w:t xml:space="preserve">Minor: Urban and Regional Planning</w:t>
-      </w:r>
-    </w:p>
-    <w:bookmarkStart w:id="22" w:name="Xf54c6337ad861ff826dbe0bf9acc9557b36ddfc"/>
-    <w:p>
-      <w:pPr>
-        <w:pStyle w:val="Heading3"/>
-      </w:pPr>
-      <w:r>
-        <w:t xml:space="preserve">Research Method Track: Quantitative Methods</w:t>
-      </w:r>
-    </w:p>
-    <w:bookmarkEnd w:id="22"/>
-    <w:bookmarkStart w:id="23" w:name="work-experience"/>
-    <w:p>
-      <w:pPr>
-        <w:pStyle w:val="Heading3"/>
-      </w:pPr>
-      <w:r>
-        <w:t xml:space="preserve">Work Experience</w:t>
-      </w:r>
-    </w:p>
-    <w:bookmarkEnd w:id="23"/>
-    <w:bookmarkEnd w:id="24"/>
-    <w:bookmarkEnd w:id="25"/>
-    <w:bookmarkStart w:id="38" w:name="publications"/>
-    <w:p>
-      <w:pPr>
-        <w:pStyle w:val="Heading1"/>
-      </w:pPr>
-      <w:r>
-        <w:t xml:space="preserve">Publications</w:t>
-      </w:r>
-    </w:p>
-    <w:bookmarkStart w:id="29" w:name="peer-reviewed-articles"/>
-    <w:p>
-      <w:pPr>
-        <w:pStyle w:val="Heading4"/>
-      </w:pPr>
-      <w:r>
-        <w:t xml:space="preserve">Peer-Reviewed Articles</w:t>
-      </w:r>
-    </w:p>
-    <w:bookmarkStart w:id="28" w:name="refs-2.0.0.1"/>
-    <w:bookmarkStart w:id="27" w:name="ref-capaldi2023"/>
+          <w:bCs/>
+          <w:b/>
+        </w:rPr>
+        <w:t xml:space="preserve">(Fall 2022 - Present)</w:t>
+      </w:r>
+    </w:p>
+    <w:p>
+      <w:pPr>
+        <w:numPr>
+          <w:ilvl w:val="0"/>
+          <w:numId w:val="1012"/>
+        </w:numPr>
+        <w:pStyle w:val="Compact"/>
+      </w:pPr>
+      <w:r>
+        <w:t xml:space="preserve">Created spatial boundaries for TX community college service areas from legislation and tigris shapefiles</w:t>
+      </w:r>
+    </w:p>
+    <w:p>
+      <w:pPr>
+        <w:numPr>
+          <w:ilvl w:val="0"/>
+          <w:numId w:val="1012"/>
+        </w:numPr>
+        <w:pStyle w:val="Compact"/>
+      </w:pPr>
+      <w:r>
+        <w:t xml:space="preserve">Spatially matched high schools to service areas to explore potential patterns between high school data and college funding</w:t>
+      </w:r>
+    </w:p>
     <w:p>
       <w:pPr>
         <w:pStyle w:val="FirstParagraph"/>
       </w:pPr>
       <w:r>
-        <w:t xml:space="preserve">Capaldi, M. J. (2023). The Route to Graduation: An Exploration of the Association Between Transit Stop Proximity and Pell Recipient Completion Rates at US Commuter Colleges.</w:t>
-      </w:r>
-      <w:r>
+        <w:rPr>
+          <w:bCs/>
+          <w:b/>
+        </w:rPr>
+        <w:t xml:space="preserve">Merit-Based Financial Aid</w:t>
+      </w:r>
+      <w:r>
+        <w:rPr>
+          <w:bCs/>
+          <w:b/>
+        </w:rPr>
         <w:t xml:space="preserve"> </w:t>
       </w:r>
       <w:r>
         <w:rPr>
           <w:iCs/>
           <w:i/>
+          <w:bCs/>
+          <w:b/>
+        </w:rPr>
+        <w:t xml:space="preserve">(Fall 2021 - Present)</w:t>
+      </w:r>
+    </w:p>
+    <w:p>
+      <w:pPr>
+        <w:numPr>
+          <w:ilvl w:val="0"/>
+          <w:numId w:val="1013"/>
+        </w:numPr>
+        <w:pStyle w:val="Compact"/>
+      </w:pPr>
+      <w:r>
+        <w:t xml:space="preserve">Created a new dataset of all state-run merit-based aid programs in the United States including details on dates active, award amount, merit criteria, and funding rules.</w:t>
+      </w:r>
+    </w:p>
+    <w:p>
+      <w:pPr>
+        <w:numPr>
+          <w:ilvl w:val="0"/>
+          <w:numId w:val="1013"/>
+        </w:numPr>
+        <w:pStyle w:val="Compact"/>
+      </w:pPr>
+      <w:r>
+        <w:t xml:space="preserve">Assisted with preparing the data for statistical analysis for the paper establishing a typology of merit-aid programs for community college usage, see Hu et al. (In Press).</w:t>
+      </w:r>
+    </w:p>
+    <w:p>
+      <w:pPr>
+        <w:numPr>
+          <w:ilvl w:val="0"/>
+          <w:numId w:val="1013"/>
+        </w:numPr>
+        <w:pStyle w:val="Compact"/>
+      </w:pPr>
+      <w:r>
+        <w:t xml:space="preserve">Currently exploring if the above typology can be linked to differing outcomes for disadvantaged students.</w:t>
+      </w:r>
+    </w:p>
+    <w:p>
+      <w:pPr>
+        <w:pStyle w:val="FirstParagraph"/>
+      </w:pPr>
+      <w:r>
+        <w:rPr>
+          <w:bCs/>
+          <w:b/>
+        </w:rPr>
+        <w:t xml:space="preserve">Exploring Equitable Higher Education Funding Models in Illinois</w:t>
+      </w:r>
+      <w:r>
+        <w:rPr>
+          <w:bCs/>
+          <w:b/>
+        </w:rPr>
+        <w:t xml:space="preserve"> </w:t>
+      </w:r>
+      <w:r>
+        <w:rPr>
+          <w:iCs/>
+          <w:i/>
+          <w:bCs/>
+          <w:b/>
+        </w:rPr>
+        <w:t xml:space="preserve">(Summer 2022)</w:t>
+      </w:r>
+    </w:p>
+    <w:p>
+      <w:pPr>
+        <w:numPr>
+          <w:ilvl w:val="0"/>
+          <w:numId w:val="1014"/>
+        </w:numPr>
+        <w:pStyle w:val="Compact"/>
+      </w:pPr>
+      <w:r>
+        <w:t xml:space="preserve">Collected data on Illinois and the surrounding states’ appropriations for higher education, labor market projections, census data, and institutional behavior.</w:t>
+      </w:r>
+    </w:p>
+    <w:p>
+      <w:pPr>
+        <w:numPr>
+          <w:ilvl w:val="0"/>
+          <w:numId w:val="1014"/>
+        </w:numPr>
+        <w:pStyle w:val="Compact"/>
+      </w:pPr>
+      <w:r>
+        <w:t xml:space="preserve">Provided data visualization using R (tables, graphs, and maps) for a report targeted at state policy makers to highlight inequities in funding.</w:t>
+      </w:r>
+    </w:p>
+    <w:bookmarkEnd w:id="41"/>
+    <w:bookmarkEnd w:id="42"/>
+    <w:bookmarkStart w:id="43" w:name="residence-hall-coordinator"/>
+    <w:p>
+      <w:pPr>
+        <w:pStyle w:val="Heading3"/>
+      </w:pPr>
+      <w:r>
+        <w:t xml:space="preserve">Residence Hall Coordinator</w:t>
+      </w:r>
+    </w:p>
+    <w:p>
+      <w:pPr>
+        <w:pStyle w:val="FirstParagraph"/>
+      </w:pPr>
+      <w:r>
+        <w:rPr>
+          <w:iCs/>
+          <w:i/>
+        </w:rPr>
+        <w:t xml:space="preserve">University of Missouri, MO (July 2020 - May 2021)</w:t>
+      </w:r>
+    </w:p>
+    <w:p>
+      <w:pPr>
+        <w:numPr>
+          <w:ilvl w:val="0"/>
+          <w:numId w:val="1015"/>
+        </w:numPr>
+        <w:pStyle w:val="Compact"/>
+      </w:pPr>
+      <w:r>
+        <w:t xml:space="preserve">Provided Residential Life leadership for a downtown undergraduate apartment building home to over 400 third- and fourth-year students in the first year of a full public-private partnership. Duties included directly supervising a team of 16 Resident Assistants and providing on-call crisis response to an area of 3250 students.</w:t>
+      </w:r>
+    </w:p>
+    <w:bookmarkEnd w:id="43"/>
+    <w:bookmarkStart w:id="44" w:name="graduate-community-coordinator"/>
+    <w:p>
+      <w:pPr>
+        <w:pStyle w:val="Heading3"/>
+      </w:pPr>
+      <w:r>
+        <w:t xml:space="preserve">Graduate Community Coordinator</w:t>
+      </w:r>
+    </w:p>
+    <w:p>
+      <w:pPr>
+        <w:pStyle w:val="FirstParagraph"/>
+      </w:pPr>
+      <w:r>
+        <w:rPr>
+          <w:iCs/>
+          <w:i/>
+        </w:rPr>
+        <w:t xml:space="preserve">University of Florida, FL (July 2019 - May 2020)</w:t>
+      </w:r>
+    </w:p>
+    <w:p>
+      <w:pPr>
+        <w:numPr>
+          <w:ilvl w:val="0"/>
+          <w:numId w:val="1016"/>
+        </w:numPr>
+        <w:pStyle w:val="Compact"/>
+      </w:pPr>
+      <w:r>
+        <w:t xml:space="preserve">Provided Residential Life leadership for an on-campus traditional residence hall home to over 200 first-year students, including 50 international scholarship recipients. Duties included directly supervising a team of 5 Resident Assistants and providing on-call crisis response to an area of 3650 students.</w:t>
+      </w:r>
+    </w:p>
+    <w:bookmarkEnd w:id="44"/>
+    <w:bookmarkStart w:id="45" w:name="summer-sessions-graduate-intern"/>
+    <w:p>
+      <w:pPr>
+        <w:pStyle w:val="Heading3"/>
+      </w:pPr>
+      <w:r>
+        <w:t xml:space="preserve">Summer Sessions Graduate Intern</w:t>
+      </w:r>
+    </w:p>
+    <w:p>
+      <w:pPr>
+        <w:pStyle w:val="FirstParagraph"/>
+      </w:pPr>
+      <w:r>
+        <w:rPr>
+          <w:iCs/>
+          <w:i/>
+        </w:rPr>
+        <w:t xml:space="preserve">Georgetown University, DC (May 2019 - July 2019)</w:t>
+      </w:r>
+    </w:p>
+    <w:bookmarkEnd w:id="45"/>
+    <w:bookmarkStart w:id="46" w:name="X028f9072bafaf7ac97c1ec348227f6a5f7fa65f"/>
+    <w:p>
+      <w:pPr>
+        <w:pStyle w:val="Heading3"/>
+      </w:pPr>
+      <w:r>
+        <w:t xml:space="preserve">Graduate Assistant for Industry Relations</w:t>
+      </w:r>
+    </w:p>
+    <w:p>
+      <w:pPr>
+        <w:pStyle w:val="FirstParagraph"/>
+      </w:pPr>
+      <w:r>
+        <w:rPr>
+          <w:iCs/>
+          <w:i/>
+        </w:rPr>
+        <w:t xml:space="preserve">University of Florida, FL (August 2018 - May 2019)</w:t>
+      </w:r>
+    </w:p>
+    <w:bookmarkEnd w:id="46"/>
+    <w:bookmarkStart w:id="47" w:name="advising-intern"/>
+    <w:p>
+      <w:pPr>
+        <w:pStyle w:val="Heading3"/>
+      </w:pPr>
+      <w:r>
+        <w:t xml:space="preserve">Advising Intern</w:t>
+      </w:r>
+    </w:p>
+    <w:p>
+      <w:pPr>
+        <w:pStyle w:val="FirstParagraph"/>
+      </w:pPr>
+      <w:r>
+        <w:rPr>
+          <w:iCs/>
+          <w:i/>
+        </w:rPr>
+        <w:t xml:space="preserve">US-UK Fulbright Commission, UK (January 2018 - June 2018)</w:t>
+      </w:r>
+    </w:p>
+    <w:bookmarkEnd w:id="47"/>
+    <w:bookmarkStart w:id="48" w:name="student-ambassador"/>
+    <w:p>
+      <w:pPr>
+        <w:pStyle w:val="Heading3"/>
+      </w:pPr>
+      <w:r>
+        <w:t xml:space="preserve">Student Ambassador</w:t>
+      </w:r>
+    </w:p>
+    <w:p>
+      <w:pPr>
+        <w:pStyle w:val="FirstParagraph"/>
+      </w:pPr>
+      <w:r>
+        <w:rPr>
+          <w:iCs/>
+          <w:i/>
+        </w:rPr>
+        <w:t xml:space="preserve">University of Birmingham, UK (January 2015 - June 2018)</w:t>
+      </w:r>
+    </w:p>
+    <w:bookmarkEnd w:id="48"/>
+    <w:bookmarkStart w:id="49" w:name="careers-network-student-peer-presenter"/>
+    <w:p>
+      <w:pPr>
+        <w:pStyle w:val="Heading3"/>
+      </w:pPr>
+      <w:r>
+        <w:t xml:space="preserve">Careers Network Student Peer Presenter</w:t>
+      </w:r>
+    </w:p>
+    <w:p>
+      <w:pPr>
+        <w:pStyle w:val="FirstParagraph"/>
+      </w:pPr>
+      <w:r>
+        <w:rPr>
+          <w:iCs/>
+          <w:i/>
+        </w:rPr>
+        <w:t xml:space="preserve">University of Birmingham, UK (September 2017 - June 2018)</w:t>
+      </w:r>
+    </w:p>
+    <w:bookmarkEnd w:id="49"/>
+    <w:bookmarkStart w:id="50" w:name="international-employer-liaison-assistant"/>
+    <w:p>
+      <w:pPr>
+        <w:pStyle w:val="Heading3"/>
+      </w:pPr>
+      <w:r>
+        <w:t xml:space="preserve">International Employer Liaison Assistant</w:t>
+      </w:r>
+    </w:p>
+    <w:p>
+      <w:pPr>
+        <w:pStyle w:val="FirstParagraph"/>
+      </w:pPr>
+      <w:r>
+        <w:rPr>
+          <w:iCs/>
+          <w:i/>
+        </w:rPr>
+        <w:t xml:space="preserve">University of Birmingham, UK (June 2017 - August 2017)</w:t>
+      </w:r>
+    </w:p>
+    <w:bookmarkEnd w:id="50"/>
+    <w:bookmarkEnd w:id="51"/>
+    <w:bookmarkStart w:id="57" w:name="teaching-experience-qualifications"/>
+    <w:p>
+      <w:pPr>
+        <w:pStyle w:val="Heading1"/>
+      </w:pPr>
+      <w:r>
+        <w:t xml:space="preserve">Teaching Experience &amp; Qualifications</w:t>
+      </w:r>
+    </w:p>
+    <w:bookmarkStart w:id="54" w:name="teaching-assistant"/>
+    <w:p>
+      <w:pPr>
+        <w:pStyle w:val="Heading3"/>
+      </w:pPr>
+      <w:r>
+        <w:t xml:space="preserve">Teaching Assistant</w:t>
+      </w:r>
+    </w:p>
+    <w:bookmarkStart w:id="53" w:name="Xe3ceb19f81fb2e9221fe8cd6d109c4ebe59740f"/>
+    <w:p>
+      <w:pPr>
+        <w:pStyle w:val="Heading6"/>
+      </w:pPr>
+      <w:r>
+        <w:t xml:space="preserve">EDH 7916 Contemporary Research in Higher Education (aka</w:t>
+      </w:r>
+      <w:r>
+        <w:t xml:space="preserve"> </w:t>
+      </w:r>
+      <w:r>
+        <w:t xml:space="preserve">“</w:t>
+      </w:r>
+      <w:r>
+        <w:t xml:space="preserve">the R class</w:t>
+      </w:r>
+      <w:r>
+        <w:t xml:space="preserve">”</w:t>
+      </w:r>
+      <w:r>
+        <w:t xml:space="preserve">)</w:t>
+      </w:r>
+    </w:p>
+    <w:p>
+      <w:pPr>
+        <w:pStyle w:val="FirstParagraph"/>
+      </w:pPr>
+      <w:r>
+        <w:rPr>
+          <w:iCs/>
+          <w:i/>
+        </w:rPr>
+        <w:t xml:space="preserve">Spring 2023</w:t>
+      </w:r>
+    </w:p>
+    <w:p>
+      <w:pPr>
+        <w:numPr>
+          <w:ilvl w:val="0"/>
+          <w:numId w:val="1017"/>
+        </w:numPr>
+        <w:pStyle w:val="Compact"/>
+      </w:pPr>
+      <w:r>
+        <w:t xml:space="preserve">Introductory class on data management, organization, and workflow using R and GitHub.</w:t>
+      </w:r>
+    </w:p>
+    <w:p>
+      <w:pPr>
+        <w:numPr>
+          <w:ilvl w:val="0"/>
+          <w:numId w:val="1017"/>
+        </w:numPr>
+        <w:pStyle w:val="Compact"/>
+      </w:pPr>
+      <w:r>
+        <w:t xml:space="preserve">Assisted students with trouble-shooting and coding skills both in and out of class time.</w:t>
+      </w:r>
+    </w:p>
+    <w:p>
+      <w:pPr>
+        <w:numPr>
+          <w:ilvl w:val="0"/>
+          <w:numId w:val="1017"/>
+        </w:numPr>
+        <w:pStyle w:val="Compact"/>
+      </w:pPr>
+      <w:r>
+        <w:t xml:space="preserve">Designed and taught a lesson on working with spatial data and map creation in R.</w:t>
+      </w:r>
+      <w:r>
+        <w:t xml:space="preserve"> </w:t>
+      </w:r>
+      <w:hyperlink r:id="rId52">
+        <w:r>
+          <w:rPr>
+            <w:rStyle w:val="Hyperlink"/>
+          </w:rPr>
+          <w:t xml:space="preserve">See the lesson here</w:t>
+        </w:r>
+      </w:hyperlink>
+      <w:r>
+        <w:t xml:space="preserve">.</w:t>
+      </w:r>
+    </w:p>
+    <w:bookmarkEnd w:id="53"/>
+    <w:bookmarkEnd w:id="54"/>
+    <w:bookmarkStart w:id="56" w:name="teaching-training-qualifications"/>
+    <w:p>
+      <w:pPr>
+        <w:pStyle w:val="Heading3"/>
+      </w:pPr>
+      <w:r>
+        <w:t xml:space="preserve">Teaching Training &amp; Qualifications</w:t>
+      </w:r>
+    </w:p>
+    <w:bookmarkStart w:id="55" w:name="edh-6305-college-and-university-teaching"/>
+    <w:p>
+      <w:pPr>
+        <w:pStyle w:val="Heading6"/>
+      </w:pPr>
+      <w:r>
+        <w:t xml:space="preserve">EDH 6305 College and University Teaching</w:t>
+      </w:r>
+    </w:p>
+    <w:p>
+      <w:pPr>
+        <w:pStyle w:val="FirstParagraph"/>
+      </w:pPr>
+      <w:r>
+        <w:rPr>
+          <w:iCs/>
+          <w:i/>
+        </w:rPr>
+        <w:t xml:space="preserve">Summer 2023</w:t>
+      </w:r>
+    </w:p>
+    <w:p>
+      <w:pPr>
+        <w:numPr>
+          <w:ilvl w:val="0"/>
+          <w:numId w:val="1018"/>
+        </w:numPr>
+        <w:pStyle w:val="Compact"/>
+      </w:pPr>
+      <w:r>
+        <w:t xml:space="preserve">Designing a mock syllabus for a 4-week course on data visualization basics.</w:t>
+      </w:r>
+    </w:p>
+    <w:bookmarkEnd w:id="55"/>
+    <w:bookmarkEnd w:id="56"/>
+    <w:bookmarkEnd w:id="57"/>
+    <w:bookmarkStart w:id="70" w:name="publications"/>
+    <w:p>
+      <w:pPr>
+        <w:pStyle w:val="Heading1"/>
+      </w:pPr>
+      <w:r>
+        <w:t xml:space="preserve">Publications</w:t>
+      </w:r>
+    </w:p>
+    <w:bookmarkStart w:id="62" w:name="peer-reviewed-articles"/>
+    <w:p>
+      <w:pPr>
+        <w:pStyle w:val="Heading3"/>
+      </w:pPr>
+      <w:r>
+        <w:t xml:space="preserve">Peer-Reviewed Articles</w:t>
+      </w:r>
+    </w:p>
+    <w:bookmarkStart w:id="61" w:name="refs-6.0.1"/>
+    <w:bookmarkStart w:id="59" w:name="ref-capaldi2023"/>
+    <w:p>
+      <w:pPr>
+        <w:pStyle w:val="FirstParagraph"/>
+      </w:pPr>
+      <w:r>
+        <w:t xml:space="preserve">Capaldi, M. J. (2023). The Route to Graduation: An Exploration of the Association Between Transit Stop Proximity and Pell Recipient Completion Rates at US Commuter Colleges.</w:t>
+      </w:r>
+      <w:r>
+        <w:t xml:space="preserve"> </w:t>
+      </w:r>
+      <w:r>
+        <w:rPr>
+          <w:iCs/>
+          <w:i/>
         </w:rPr>
         <w:t xml:space="preserve">Journal of College Student Retention: Research, Theory &amp; Practice</w:t>
       </w:r>
@@ -139,7 +1030,7 @@
       <w:r>
         <w:t xml:space="preserve"> </w:t>
       </w:r>
-      <w:hyperlink r:id="rId26">
+      <w:hyperlink r:id="rId58">
         <w:r>
           <w:rPr>
             <w:rStyle w:val="Hyperlink"/>
@@ -148,26 +1039,14 @@
         </w:r>
       </w:hyperlink>
     </w:p>
-    <w:bookmarkEnd w:id="27"/>
-    <w:bookmarkEnd w:id="28"/>
-    <w:bookmarkEnd w:id="29"/>
-    <w:bookmarkStart w:id="33" w:name="commentary-articles"/>
-    <w:p>
-      <w:pPr>
-        <w:pStyle w:val="Heading4"/>
-      </w:pPr>
-      <w:r>
-        <w:t xml:space="preserve">Commentary Articles</w:t>
-      </w:r>
-    </w:p>
-    <w:bookmarkStart w:id="32" w:name="refs-2.0.0.2"/>
-    <w:bookmarkStart w:id="31" w:name="ref-capaldi2021"/>
-    <w:p>
-      <w:pPr>
-        <w:pStyle w:val="FirstParagraph"/>
-      </w:pPr>
-      <w:r>
-        <w:t xml:space="preserve">Capaldi, M. J. (2021, December 1).</w:t>
+    <w:bookmarkEnd w:id="59"/>
+    <w:bookmarkStart w:id="60" w:name="ref-hu"/>
+    <w:p>
+      <w:pPr>
+        <w:pStyle w:val="BodyText"/>
+      </w:pPr>
+      <w:r>
+        <w:t xml:space="preserve">Hu, X., Fernandez, F., Qiu, Y., &amp; Capaldi, M. J. (n.d.). The good, the bad, and the balanced: A typology of state merit aid programs for community college students.</w:t>
       </w:r>
       <w:r>
         <w:t xml:space="preserve"> </w:t>
@@ -177,6 +1056,41 @@
           <w:iCs/>
           <w:i/>
         </w:rPr>
+        <w:t xml:space="preserve">Community College Review</w:t>
+      </w:r>
+      <w:r>
+        <w:t xml:space="preserve">.</w:t>
+      </w:r>
+    </w:p>
+    <w:bookmarkEnd w:id="60"/>
+    <w:bookmarkEnd w:id="61"/>
+    <w:bookmarkEnd w:id="62"/>
+    <w:bookmarkStart w:id="66" w:name="commentary-articles"/>
+    <w:p>
+      <w:pPr>
+        <w:pStyle w:val="Heading3"/>
+      </w:pPr>
+      <w:r>
+        <w:t xml:space="preserve">Commentary Articles</w:t>
+      </w:r>
+    </w:p>
+    <w:bookmarkStart w:id="65" w:name="refs-6.0.2"/>
+    <w:bookmarkStart w:id="64" w:name="ref-capaldi2021"/>
+    <w:p>
+      <w:pPr>
+        <w:pStyle w:val="FirstParagraph"/>
+      </w:pPr>
+      <w:r>
+        <w:t xml:space="preserve">Capaldi, M. J. (2021, December 1).</w:t>
+      </w:r>
+      <w:r>
+        <w:t xml:space="preserve"> </w:t>
+      </w:r>
+      <w:r>
+        <w:rPr>
+          <w:iCs/>
+          <w:i/>
+        </w:rPr>
         <w:t xml:space="preserve">Ensuring equitable public safety responses in college towns</w:t>
       </w:r>
       <w:r>
@@ -185,7 +1099,7 @@
       <w:r>
         <w:t xml:space="preserve"> </w:t>
       </w:r>
-      <w:hyperlink r:id="rId30">
+      <w:hyperlink r:id="rId63">
         <w:r>
           <w:rPr>
             <w:rStyle w:val="Hyperlink"/>
@@ -194,29 +1108,20 @@
         </w:r>
       </w:hyperlink>
     </w:p>
-    <w:bookmarkEnd w:id="31"/>
-    <w:bookmarkEnd w:id="32"/>
-    <w:bookmarkEnd w:id="33"/>
-    <w:bookmarkStart w:id="37" w:name="presentations"/>
-    <w:p>
-      <w:pPr>
-        <w:pStyle w:val="Heading4"/>
+    <w:bookmarkEnd w:id="64"/>
+    <w:bookmarkEnd w:id="65"/>
+    <w:bookmarkEnd w:id="66"/>
+    <w:bookmarkStart w:id="69" w:name="presentations"/>
+    <w:p>
+      <w:pPr>
+        <w:pStyle w:val="Heading3"/>
       </w:pPr>
       <w:r>
         <w:t xml:space="preserve">Presentations</w:t>
       </w:r>
     </w:p>
-    <w:bookmarkStart w:id="36" w:name="hi"/>
-    <w:p>
-      <w:pPr>
-        <w:pStyle w:val="Heading6"/>
-      </w:pPr>
-      <w:r>
-        <w:t xml:space="preserve">HI</w:t>
-      </w:r>
-    </w:p>
-    <w:bookmarkStart w:id="35" w:name="refs-2.0.0.3"/>
-    <w:bookmarkStart w:id="34" w:name="ref-hu2023"/>
+    <w:bookmarkStart w:id="68" w:name="refs-6.0.3"/>
+    <w:bookmarkStart w:id="67" w:name="ref-hu2023"/>
     <w:p>
       <w:pPr>
         <w:pStyle w:val="FirstParagraph"/>
@@ -238,11 +1143,10 @@
         <w:t xml:space="preserve"> AERA: American Educational Research Association.</w:t>
       </w:r>
     </w:p>
-    <w:bookmarkEnd w:id="34"/>
-    <w:bookmarkEnd w:id="35"/>
-    <w:bookmarkEnd w:id="36"/>
-    <w:bookmarkEnd w:id="37"/>
-    <w:bookmarkEnd w:id="38"/>
+    <w:bookmarkEnd w:id="67"/>
+    <w:bookmarkEnd w:id="68"/>
+    <w:bookmarkEnd w:id="69"/>
+    <w:bookmarkEnd w:id="70"/>
     <w:sectPr/>
   </w:body>
 </w:document>
@@ -349,8 +1253,138 @@
       </w:pPr>
     </w:lvl>
   </w:abstractNum>
+  <w:abstractNum w:abstractNumId="991">
+    <w:nsid w:val="A991"/>
+    <w:multiLevelType w:val="multilevel"/>
+    <w:lvl w:ilvl="0">
+      <w:numFmt w:val="bullet"/>
+      <w:lvlText w:val="•"/>
+      <w:lvlJc w:val="left"/>
+      <w:pPr>
+        <w:ind w:left="720" w:hanging="480"/>
+      </w:pPr>
+    </w:lvl>
+    <w:lvl w:ilvl="1">
+      <w:numFmt w:val="bullet"/>
+      <w:lvlText w:val="–"/>
+      <w:lvlJc w:val="left"/>
+      <w:pPr>
+        <w:ind w:left="1440" w:hanging="480"/>
+      </w:pPr>
+    </w:lvl>
+    <w:lvl w:ilvl="2">
+      <w:numFmt w:val="bullet"/>
+      <w:lvlText w:val="•"/>
+      <w:lvlJc w:val="left"/>
+      <w:pPr>
+        <w:ind w:left="2160" w:hanging="480"/>
+      </w:pPr>
+    </w:lvl>
+    <w:lvl w:ilvl="3">
+      <w:numFmt w:val="bullet"/>
+      <w:lvlText w:val="–"/>
+      <w:lvlJc w:val="left"/>
+      <w:pPr>
+        <w:ind w:left="2880" w:hanging="480"/>
+      </w:pPr>
+    </w:lvl>
+    <w:lvl w:ilvl="4">
+      <w:numFmt w:val="bullet"/>
+      <w:lvlText w:val="•"/>
+      <w:lvlJc w:val="left"/>
+      <w:pPr>
+        <w:ind w:left="3600" w:hanging="480"/>
+      </w:pPr>
+    </w:lvl>
+    <w:lvl w:ilvl="5">
+      <w:numFmt w:val="bullet"/>
+      <w:lvlText w:val="–"/>
+      <w:lvlJc w:val="left"/>
+      <w:pPr>
+        <w:ind w:left="4320" w:hanging="480"/>
+      </w:pPr>
+    </w:lvl>
+    <w:lvl w:ilvl="6">
+      <w:numFmt w:val="bullet"/>
+      <w:lvlText w:val="•"/>
+      <w:lvlJc w:val="left"/>
+      <w:pPr>
+        <w:ind w:left="5040" w:hanging="480"/>
+      </w:pPr>
+    </w:lvl>
+    <w:lvl w:ilvl="7">
+      <w:numFmt w:val="bullet"/>
+      <w:lvlText w:val="–"/>
+      <w:lvlJc w:val="left"/>
+      <w:pPr>
+        <w:ind w:left="5760" w:hanging="480"/>
+      </w:pPr>
+    </w:lvl>
+    <w:lvl w:ilvl="8">
+      <w:numFmt w:val="bullet"/>
+      <w:lvlText w:val="•"/>
+      <w:lvlJc w:val="left"/>
+      <w:pPr>
+        <w:ind w:left="6480" w:hanging="480"/>
+      </w:pPr>
+    </w:lvl>
+  </w:abstractNum>
   <w:num w:numId="1000">
     <w:abstractNumId w:val="990"/>
+  </w:num>
+  <w:num w:numId="1001">
+    <w:abstractNumId w:val="991"/>
+  </w:num>
+  <w:num w:numId="1002">
+    <w:abstractNumId w:val="991"/>
+  </w:num>
+  <w:num w:numId="1003">
+    <w:abstractNumId w:val="991"/>
+  </w:num>
+  <w:num w:numId="1004">
+    <w:abstractNumId w:val="991"/>
+  </w:num>
+  <w:num w:numId="1005">
+    <w:abstractNumId w:val="991"/>
+  </w:num>
+  <w:num w:numId="1006">
+    <w:abstractNumId w:val="991"/>
+  </w:num>
+  <w:num w:numId="1007">
+    <w:abstractNumId w:val="991"/>
+  </w:num>
+  <w:num w:numId="1008">
+    <w:abstractNumId w:val="991"/>
+  </w:num>
+  <w:num w:numId="1009">
+    <w:abstractNumId w:val="991"/>
+  </w:num>
+  <w:num w:numId="1010">
+    <w:abstractNumId w:val="991"/>
+  </w:num>
+  <w:num w:numId="1011">
+    <w:abstractNumId w:val="991"/>
+  </w:num>
+  <w:num w:numId="1012">
+    <w:abstractNumId w:val="991"/>
+  </w:num>
+  <w:num w:numId="1013">
+    <w:abstractNumId w:val="991"/>
+  </w:num>
+  <w:num w:numId="1014">
+    <w:abstractNumId w:val="991"/>
+  </w:num>
+  <w:num w:numId="1015">
+    <w:abstractNumId w:val="991"/>
+  </w:num>
+  <w:num w:numId="1016">
+    <w:abstractNumId w:val="991"/>
+  </w:num>
+  <w:num w:numId="1017">
+    <w:abstractNumId w:val="991"/>
+  </w:num>
+  <w:num w:numId="1018">
+    <w:abstractNumId w:val="991"/>
   </w:num>
 </w:numbering>
 </file>

</xml_diff>

<commit_message>
Added docx format template
</commit_message>
<xml_diff>
--- a/docs/cv.docx
+++ b/docs/cv.docx
@@ -1091,7 +1091,11 @@
     <w:bookmarkEnd w:id="66"/>
     <w:bookmarkEnd w:id="67"/>
     <w:bookmarkEnd w:id="68"/>
-    <w:sectPr/>
+    <w:sectPr>
+      <w:pgSz w:h="15840" w:w="12240"/>
+      <w:pgMar w:bottom="1440" w:footer="720" w:gutter="0" w:header="720" w:left="1440" w:right="1440" w:top="1440"/>
+      <w:cols w:space="720"/>
+    </w:sectPr>
   </w:body>
 </w:document>
 </file>
@@ -1120,7 +1124,7 @@
 </file>
 
 <file path=word/numbering.xml><?xml version="1.0" encoding="utf-8"?>
-<w:numbering xmlns:w="http://schemas.openxmlformats.org/wordprocessingml/2006/main">
+<w:numbering xmlns:aink="http://schemas.microsoft.com/office/drawing/2016/ink" xmlns:am3d="http://schemas.microsoft.com/office/drawing/2017/model3d" xmlns:cx="http://schemas.microsoft.com/office/drawing/2014/chartex" xmlns:cx1="http://schemas.microsoft.com/office/drawing/2015/9/8/chartex" xmlns:cx2="http://schemas.microsoft.com/office/drawing/2015/10/21/chartex" xmlns:cx3="http://schemas.microsoft.com/office/drawing/2016/5/9/chartex" xmlns:cx4="http://schemas.microsoft.com/office/drawing/2016/5/10/chartex" xmlns:cx5="http://schemas.microsoft.com/office/drawing/2016/5/11/chartex" xmlns:cx6="http://schemas.microsoft.com/office/drawing/2016/5/12/chartex" xmlns:cx7="http://schemas.microsoft.com/office/drawing/2016/5/13/chartex" xmlns:cx8="http://schemas.microsoft.com/office/drawing/2016/5/14/chartex" xmlns:m="http://schemas.openxmlformats.org/officeDocument/2006/math" xmlns:mc="http://schemas.openxmlformats.org/markup-compatibility/2006" xmlns:o="urn:schemas-microsoft-com:office:office" xmlns:oel="http://schemas.microsoft.com/office/2019/extlst" xmlns:r="http://schemas.openxmlformats.org/officeDocument/2006/relationships" xmlns:v="urn:schemas-microsoft-com:vml" xmlns:w="http://schemas.openxmlformats.org/wordprocessingml/2006/main" xmlns:w10="urn:schemas-microsoft-com:office:word" xmlns:w14="http://schemas.microsoft.com/office/word/2010/wordml" xmlns:w15="http://schemas.microsoft.com/office/word/2012/wordml" xmlns:w16="http://schemas.microsoft.com/office/word/2018/wordml" xmlns:w16cex="http://schemas.microsoft.com/office/word/2018/wordml/cex" xmlns:w16cid="http://schemas.microsoft.com/office/word/2016/wordml/cid" xmlns:w16sdtdh="http://schemas.microsoft.com/office/word/2020/wordml/sdtdatahash" xmlns:w16se="http://schemas.microsoft.com/office/word/2015/wordml/symex" xmlns:wne="http://schemas.microsoft.com/office/word/2006/wordml" xmlns:wp="http://schemas.openxmlformats.org/drawingml/2006/wordprocessingDrawing" xmlns:wp14="http://schemas.microsoft.com/office/word/2010/wordprocessingDrawing" xmlns:wpc="http://schemas.microsoft.com/office/word/2010/wordprocessingCanvas" xmlns:wpg="http://schemas.microsoft.com/office/word/2010/wordprocessingGroup" xmlns:wpi="http://schemas.microsoft.com/office/word/2010/wordprocessingInk" xmlns:wps="http://schemas.microsoft.com/office/word/2010/wordprocessingShape" mc:Ignorable="w14 w15 w16se w16cid w16 w16cex w16sdtdh wp14">
   <w:abstractNum w:abstractNumId="990">
     <w:nsid w:val="A990"/>
     <w:multiLevelType w:val="multilevel"/>
@@ -1328,7 +1332,7 @@
 </file>
 
 <file path=word/styles.xml><?xml version="1.0" encoding="utf-8"?>
-<w:styles xmlns:r="http://schemas.openxmlformats.org/officeDocument/2006/relationships" xmlns:w="http://schemas.openxmlformats.org/wordprocessingml/2006/main">
+<w:styles xmlns:mc="http://schemas.openxmlformats.org/markup-compatibility/2006" xmlns:r="http://schemas.openxmlformats.org/officeDocument/2006/relationships" xmlns:w="http://schemas.openxmlformats.org/wordprocessingml/2006/main" xmlns:w14="http://schemas.microsoft.com/office/word/2010/wordml" xmlns:w15="http://schemas.microsoft.com/office/word/2012/wordml" xmlns:w16="http://schemas.microsoft.com/office/word/2018/wordml" xmlns:w16cex="http://schemas.microsoft.com/office/word/2018/wordml/cex" xmlns:w16cid="http://schemas.microsoft.com/office/word/2016/wordml/cid" xmlns:w16sdtdh="http://schemas.microsoft.com/office/word/2020/wordml/sdtdatahash" xmlns:w16se="http://schemas.microsoft.com/office/word/2015/wordml/symex" mc:Ignorable="w14 w15 w16se w16cid w16 w16cex w16sdtdh">
   <w:docDefaults>
     <w:rPrDefault>
       <w:rPr>
@@ -1344,25 +1348,583 @@
       </w:pPr>
     </w:pPrDefault>
   </w:docDefaults>
-  <w:latentStyles w:count="276" w:defLockedState="0" w:defQFormat="0" w:defSemiHidden="0" w:defUIPriority="0" w:defUnhideWhenUsed="0"/>
+  <w:latentStyles w:count="376" w:defLockedState="0" w:defQFormat="0" w:defSemiHidden="0" w:defUIPriority="0" w:defUnhideWhenUsed="0">
+    <w:lsdException w:name="heading 5" w:semiHidden="1" w:unhideWhenUsed="1"/>
+    <w:lsdException w:name="index 2" w:semiHidden="1" w:unhideWhenUsed="1"/>
+    <w:lsdException w:name="index 3" w:semiHidden="1" w:unhideWhenUsed="1"/>
+    <w:lsdException w:name="index 4" w:semiHidden="1" w:unhideWhenUsed="1"/>
+    <w:lsdException w:name="index 5" w:semiHidden="1" w:unhideWhenUsed="1"/>
+    <w:lsdException w:name="index 6" w:semiHidden="1" w:unhideWhenUsed="1"/>
+    <w:lsdException w:name="index 7" w:semiHidden="1" w:unhideWhenUsed="1"/>
+    <w:lsdException w:name="index 8" w:semiHidden="1" w:unhideWhenUsed="1"/>
+    <w:lsdException w:name="index 9" w:semiHidden="1" w:unhideWhenUsed="1"/>
+    <w:lsdException w:name="toc 1" w:semiHidden="1" w:unhideWhenUsed="1"/>
+    <w:lsdException w:name="toc 2" w:semiHidden="1" w:unhideWhenUsed="1"/>
+    <w:lsdException w:name="toc 3" w:semiHidden="1" w:unhideWhenUsed="1"/>
+    <w:lsdException w:name="toc 4" w:semiHidden="1" w:unhideWhenUsed="1"/>
+    <w:lsdException w:name="toc 5" w:semiHidden="1" w:unhideWhenUsed="1"/>
+    <w:lsdException w:name="toc 6" w:semiHidden="1" w:unhideWhenUsed="1"/>
+    <w:lsdException w:name="toc 7" w:semiHidden="1" w:unhideWhenUsed="1"/>
+    <w:lsdException w:name="toc 8" w:semiHidden="1" w:unhideWhenUsed="1"/>
+    <w:lsdException w:name="toc 9" w:semiHidden="1" w:unhideWhenUsed="1"/>
+    <w:lsdException w:name="Normal Indent" w:semiHidden="1" w:unhideWhenUsed="1"/>
+    <w:lsdException w:name="footnote text" w:semiHidden="1" w:unhideWhenUsed="1"/>
+    <w:lsdException w:name="annotation text" w:semiHidden="1" w:unhideWhenUsed="1"/>
+    <w:lsdException w:name="header" w:semiHidden="1" w:unhideWhenUsed="1"/>
+    <w:lsdException w:name="footer" w:semiHidden="1" w:unhideWhenUsed="1"/>
+    <w:lsdException w:name="index heading" w:semiHidden="1" w:unhideWhenUsed="1"/>
+    <w:lsdException w:name="caption" w:semiHidden="1" w:unhideWhenUsed="1"/>
+    <w:lsdException w:name="table of figures" w:semiHidden="1" w:unhideWhenUsed="1"/>
+    <w:lsdException w:name="envelope address" w:semiHidden="1" w:unhideWhenUsed="1"/>
+    <w:lsdException w:name="envelope return" w:semiHidden="1" w:unhideWhenUsed="1"/>
+    <w:lsdException w:name="footnote reference" w:semiHidden="1" w:unhideWhenUsed="1"/>
+    <w:lsdException w:name="annotation reference" w:semiHidden="1" w:unhideWhenUsed="1"/>
+    <w:lsdException w:name="line number" w:semiHidden="1" w:unhideWhenUsed="1"/>
+    <w:lsdException w:name="page number" w:semiHidden="1" w:unhideWhenUsed="1"/>
+    <w:lsdException w:name="endnote reference" w:semiHidden="1" w:unhideWhenUsed="1"/>
+    <w:lsdException w:name="endnote text" w:semiHidden="1" w:unhideWhenUsed="1"/>
+    <w:lsdException w:name="table of authorities" w:semiHidden="1" w:unhideWhenUsed="1"/>
+    <w:lsdException w:name="macro" w:semiHidden="1" w:unhideWhenUsed="1"/>
+    <w:lsdException w:name="toa heading" w:semiHidden="1" w:unhideWhenUsed="1"/>
+    <w:lsdException w:name="List" w:semiHidden="1" w:unhideWhenUsed="1"/>
+    <w:lsdException w:name="List Bullet" w:semiHidden="1" w:unhideWhenUsed="1"/>
+    <w:lsdException w:name="List Number" w:semiHidden="1" w:unhideWhenUsed="1"/>
+    <w:lsdException w:name="List 2" w:semiHidden="1" w:unhideWhenUsed="1"/>
+    <w:lsdException w:name="List 3" w:semiHidden="1" w:unhideWhenUsed="1"/>
+    <w:lsdException w:name="List 4" w:semiHidden="1" w:unhideWhenUsed="1"/>
+    <w:lsdException w:name="List Bullet 2" w:semiHidden="1" w:unhideWhenUsed="1"/>
+    <w:lsdException w:name="List Bullet 3" w:semiHidden="1" w:unhideWhenUsed="1"/>
+    <w:lsdException w:name="List Number 2" w:semiHidden="1" w:unhideWhenUsed="1"/>
+    <w:lsdException w:name="List Number 3" w:semiHidden="1" w:unhideWhenUsed="1"/>
+    <w:lsdException w:name="List Number 4" w:semiHidden="1" w:unhideWhenUsed="1"/>
+    <w:lsdException w:name="List Number 5" w:semiHidden="1" w:unhideWhenUsed="1"/>
+    <w:lsdException w:name="Closing" w:semiHidden="1" w:unhideWhenUsed="1"/>
+    <w:lsdException w:name="Signature" w:semiHidden="1" w:unhideWhenUsed="1"/>
+    <w:lsdException w:name="Default Paragraph Font" w:semiHidden="1" w:unhideWhenUsed="1"/>
+    <w:lsdException w:name="Body Text" w:semiHidden="1" w:unhideWhenUsed="1"/>
+    <w:lsdException w:name="Body Text Indent" w:semiHidden="1" w:unhideWhenUsed="1"/>
+    <w:lsdException w:name="List Continue" w:semiHidden="1" w:unhideWhenUsed="1"/>
+    <w:lsdException w:name="List Continue 2" w:semiHidden="1" w:unhideWhenUsed="1"/>
+    <w:lsdException w:name="List Continue 3" w:semiHidden="1" w:unhideWhenUsed="1"/>
+    <w:lsdException w:name="List Continue 4" w:semiHidden="1" w:unhideWhenUsed="1"/>
+    <w:lsdException w:name="List Continue 5" w:semiHidden="1" w:unhideWhenUsed="1"/>
+    <w:lsdException w:name="Message Header" w:semiHidden="1" w:unhideWhenUsed="1"/>
+    <w:lsdException w:name="Salutation" w:semiHidden="1" w:unhideWhenUsed="1"/>
+    <w:lsdException w:name="Date" w:semiHidden="1" w:unhideWhenUsed="1"/>
+    <w:lsdException w:name="Body Text First Indent" w:semiHidden="1" w:unhideWhenUsed="1"/>
+    <w:lsdException w:name="Body Text Indent 2" w:semiHidden="1" w:unhideWhenUsed="1"/>
+    <w:lsdException w:name="Body Text Indent 3" w:semiHidden="1" w:unhideWhenUsed="1"/>
+    <w:lsdException w:name="Block Text" w:semiHidden="1" w:unhideWhenUsed="1"/>
+    <w:lsdException w:name="Hyperlink" w:semiHidden="1" w:unhideWhenUsed="1"/>
+    <w:lsdException w:name="FollowedHyperlink" w:semiHidden="1" w:unhideWhenUsed="1"/>
+    <w:lsdException w:name="Document Map" w:semiHidden="1" w:unhideWhenUsed="1"/>
+    <w:lsdException w:name="Plain Text" w:semiHidden="1" w:unhideWhenUsed="1"/>
+    <w:lsdException w:name="E-mail Signature" w:semiHidden="1" w:unhideWhenUsed="1"/>
+    <w:lsdException w:name="HTML Top of Form" w:semiHidden="1" w:unhideWhenUsed="1"/>
+    <w:lsdException w:name="HTML Bottom of Form" w:semiHidden="1" w:unhideWhenUsed="1"/>
+    <w:lsdException w:name="Normal (Web)" w:semiHidden="1" w:unhideWhenUsed="1"/>
+    <w:lsdException w:name="HTML Acronym" w:semiHidden="1" w:unhideWhenUsed="1"/>
+    <w:lsdException w:name="HTML Address" w:semiHidden="1" w:unhideWhenUsed="1"/>
+    <w:lsdException w:name="HTML Cite" w:semiHidden="1" w:unhideWhenUsed="1"/>
+    <w:lsdException w:name="HTML Code" w:semiHidden="1" w:unhideWhenUsed="1"/>
+    <w:lsdException w:name="HTML Definition" w:semiHidden="1" w:unhideWhenUsed="1"/>
+    <w:lsdException w:name="HTML Keyboard" w:semiHidden="1" w:unhideWhenUsed="1"/>
+    <w:lsdException w:name="HTML Preformatted" w:semiHidden="1" w:unhideWhenUsed="1"/>
+    <w:lsdException w:name="HTML Sample" w:semiHidden="1" w:unhideWhenUsed="1"/>
+    <w:lsdException w:name="HTML Typewriter" w:semiHidden="1" w:unhideWhenUsed="1"/>
+    <w:lsdException w:name="HTML Variable" w:semiHidden="1" w:unhideWhenUsed="1"/>
+    <w:lsdException w:name="Normal Table" w:semiHidden="1" w:unhideWhenUsed="1"/>
+    <w:lsdException w:name="annotation subject" w:semiHidden="1" w:unhideWhenUsed="1"/>
+    <w:lsdException w:name="No List" w:semiHidden="1" w:unhideWhenUsed="1"/>
+    <w:lsdException w:name="Outline List 1" w:semiHidden="1" w:unhideWhenUsed="1"/>
+    <w:lsdException w:name="Outline List 2" w:semiHidden="1" w:unhideWhenUsed="1"/>
+    <w:lsdException w:name="Outline List 3" w:semiHidden="1" w:unhideWhenUsed="1"/>
+    <w:lsdException w:name="Table Simple 1" w:semiHidden="1" w:unhideWhenUsed="1"/>
+    <w:lsdException w:name="Table Simple 2" w:semiHidden="1" w:unhideWhenUsed="1"/>
+    <w:lsdException w:name="Table Simple 3" w:semiHidden="1" w:unhideWhenUsed="1"/>
+    <w:lsdException w:name="Table Classic 1" w:semiHidden="1" w:unhideWhenUsed="1"/>
+    <w:lsdException w:name="Table Classic 2" w:semiHidden="1" w:unhideWhenUsed="1"/>
+    <w:lsdException w:name="Table Classic 3" w:semiHidden="1" w:unhideWhenUsed="1"/>
+    <w:lsdException w:name="Table Classic 4" w:semiHidden="1" w:unhideWhenUsed="1"/>
+    <w:lsdException w:name="Table Colorful 1" w:semiHidden="1" w:unhideWhenUsed="1"/>
+    <w:lsdException w:name="Table Colorful 2" w:semiHidden="1" w:unhideWhenUsed="1"/>
+    <w:lsdException w:name="Table Colorful 3" w:semiHidden="1" w:unhideWhenUsed="1"/>
+    <w:lsdException w:name="Table Columns 1" w:semiHidden="1" w:unhideWhenUsed="1"/>
+    <w:lsdException w:name="Table Columns 2" w:semiHidden="1" w:unhideWhenUsed="1"/>
+    <w:lsdException w:name="Table Columns 3" w:semiHidden="1" w:unhideWhenUsed="1"/>
+    <w:lsdException w:name="Table Columns 4" w:semiHidden="1" w:unhideWhenUsed="1"/>
+    <w:lsdException w:name="Table Columns 5" w:semiHidden="1" w:unhideWhenUsed="1"/>
+    <w:lsdException w:name="Table Grid 1" w:semiHidden="1" w:unhideWhenUsed="1"/>
+    <w:lsdException w:name="Table Grid 2" w:semiHidden="1" w:unhideWhenUsed="1"/>
+    <w:lsdException w:name="Table Grid 3" w:semiHidden="1" w:unhideWhenUsed="1"/>
+    <w:lsdException w:name="Table Grid 4" w:semiHidden="1" w:unhideWhenUsed="1"/>
+    <w:lsdException w:name="Table Grid 5" w:semiHidden="1" w:unhideWhenUsed="1"/>
+    <w:lsdException w:name="Table Grid 6" w:semiHidden="1" w:unhideWhenUsed="1"/>
+    <w:lsdException w:name="Table Grid 7" w:semiHidden="1" w:unhideWhenUsed="1"/>
+    <w:lsdException w:name="Table Grid 8" w:semiHidden="1" w:unhideWhenUsed="1"/>
+    <w:lsdException w:name="Table List 1" w:semiHidden="1" w:unhideWhenUsed="1"/>
+    <w:lsdException w:name="Table List 2" w:semiHidden="1" w:unhideWhenUsed="1"/>
+    <w:lsdException w:name="Table List 3" w:semiHidden="1" w:unhideWhenUsed="1"/>
+    <w:lsdException w:name="Table List 4" w:semiHidden="1" w:unhideWhenUsed="1"/>
+    <w:lsdException w:name="Table List 5" w:semiHidden="1" w:unhideWhenUsed="1"/>
+    <w:lsdException w:name="Table List 6" w:semiHidden="1" w:unhideWhenUsed="1"/>
+    <w:lsdException w:name="Table List 7" w:semiHidden="1" w:unhideWhenUsed="1"/>
+    <w:lsdException w:name="Table List 8" w:semiHidden="1" w:unhideWhenUsed="1"/>
+    <w:lsdException w:name="Table 3D effects 1" w:semiHidden="1" w:unhideWhenUsed="1"/>
+    <w:lsdException w:name="Table 3D effects 2" w:semiHidden="1" w:unhideWhenUsed="1"/>
+    <w:lsdException w:name="Table 3D effects 3" w:semiHidden="1" w:unhideWhenUsed="1"/>
+    <w:lsdException w:name="Table Contemporary" w:semiHidden="1" w:unhideWhenUsed="1"/>
+    <w:lsdException w:name="Table Elegant" w:semiHidden="1" w:unhideWhenUsed="1"/>
+    <w:lsdException w:name="Table Professional" w:semiHidden="1" w:unhideWhenUsed="1"/>
+    <w:lsdException w:name="Table Subtle 1" w:semiHidden="1" w:unhideWhenUsed="1"/>
+    <w:lsdException w:name="Table Subtle 2" w:semiHidden="1" w:unhideWhenUsed="1"/>
+    <w:lsdException w:name="Table Web 1" w:semiHidden="1" w:unhideWhenUsed="1"/>
+    <w:lsdException w:name="Table Web 2" w:semiHidden="1" w:unhideWhenUsed="1"/>
+    <w:lsdException w:name="Table Web 3" w:semiHidden="1" w:unhideWhenUsed="1"/>
+    <w:lsdException w:name="Balloon Text" w:semiHidden="1" w:unhideWhenUsed="1"/>
+    <w:lsdException w:name="Table Theme" w:semiHidden="1" w:unhideWhenUsed="1"/>
+    <w:lsdException w:name="Placeholder Text" w:semiHidden="1"/>
+    <w:lsdException w:name="Light Shading"/>
+    <w:lsdException w:name="Light List"/>
+    <w:lsdException w:name="Medium Grid 3"/>
+    <w:lsdException w:name="Dark List"/>
+    <w:lsdException w:name="Colorful Shading"/>
+    <w:lsdException w:name="Colorful List"/>
+    <w:lsdException w:name="Colorful Grid"/>
+    <w:lsdException w:name="Light Shading Accent 1"/>
+    <w:lsdException w:name="Light List Accent 1"/>
+    <w:lsdException w:name="Light Grid Accent 1"/>
+    <w:lsdException w:name="Medium Shading 1 Accent 1"/>
+    <w:lsdException w:name="Medium Shading 2 Accent 1"/>
+    <w:lsdException w:name="Medium List 1 Accent 1"/>
+    <w:lsdException w:name="Revision" w:semiHidden="1"/>
+    <w:lsdException w:name="Medium List 2 Accent 1"/>
+    <w:lsdException w:name="Medium Grid 1 Accent 1"/>
+    <w:lsdException w:name="Medium Grid 2 Accent 1"/>
+    <w:lsdException w:name="Medium Grid 3 Accent 1"/>
+    <w:lsdException w:name="Dark List Accent 1"/>
+    <w:lsdException w:name="Colorful Shading Accent 1"/>
+    <w:lsdException w:name="Colorful List Accent 1"/>
+    <w:lsdException w:name="Colorful Grid Accent 1"/>
+    <w:lsdException w:name="Light Shading Accent 2"/>
+    <w:lsdException w:name="Light List Accent 2"/>
+    <w:lsdException w:name="Light Grid Accent 2"/>
+    <w:lsdException w:name="Medium Shading 1 Accent 2"/>
+    <w:lsdException w:name="Medium Shading 2 Accent 2"/>
+    <w:lsdException w:name="Medium List 1 Accent 2"/>
+    <w:lsdException w:name="Medium List 2 Accent 2"/>
+    <w:lsdException w:name="Medium Grid 1 Accent 2"/>
+    <w:lsdException w:name="Medium Grid 2 Accent 2"/>
+    <w:lsdException w:name="Medium Grid 3 Accent 2"/>
+    <w:lsdException w:name="Dark List Accent 2"/>
+    <w:lsdException w:name="Colorful Shading Accent 2"/>
+    <w:lsdException w:name="Colorful List Accent 2"/>
+    <w:lsdException w:name="Colorful Grid Accent 2"/>
+    <w:lsdException w:name="Light Shading Accent 3"/>
+    <w:lsdException w:name="Light List Accent 3"/>
+    <w:lsdException w:name="Light Grid Accent 3"/>
+    <w:lsdException w:name="Medium Shading 1 Accent 3"/>
+    <w:lsdException w:name="Medium Shading 2 Accent 3"/>
+    <w:lsdException w:name="Medium List 1 Accent 3"/>
+    <w:lsdException w:name="Medium List 2 Accent 3"/>
+    <w:lsdException w:name="Medium Grid 1 Accent 3"/>
+    <w:lsdException w:name="Medium Grid 2 Accent 3"/>
+    <w:lsdException w:name="Medium Grid 3 Accent 3"/>
+    <w:lsdException w:name="Dark List Accent 3"/>
+    <w:lsdException w:name="Colorful Shading Accent 3"/>
+    <w:lsdException w:name="Colorful List Accent 3"/>
+    <w:lsdException w:name="Colorful Grid Accent 3"/>
+    <w:lsdException w:name="Light Shading Accent 4"/>
+    <w:lsdException w:name="Light List Accent 4"/>
+    <w:lsdException w:name="Light Grid Accent 4"/>
+    <w:lsdException w:name="Medium Shading 1 Accent 4"/>
+    <w:lsdException w:name="Medium Shading 2 Accent 4"/>
+    <w:lsdException w:name="Medium List 1 Accent 4"/>
+    <w:lsdException w:name="Medium List 2 Accent 4"/>
+    <w:lsdException w:name="Medium Grid 1 Accent 4"/>
+    <w:lsdException w:name="Medium Grid 2 Accent 4"/>
+    <w:lsdException w:name="Medium Grid 3 Accent 4"/>
+    <w:lsdException w:name="Dark List Accent 4"/>
+    <w:lsdException w:name="Colorful Shading Accent 4"/>
+    <w:lsdException w:name="Colorful List Accent 4"/>
+    <w:lsdException w:name="Colorful Grid Accent 4"/>
+    <w:lsdException w:name="Light Shading Accent 5"/>
+    <w:lsdException w:name="Light List Accent 5"/>
+    <w:lsdException w:name="Light Grid Accent 5"/>
+    <w:lsdException w:name="Medium Shading 1 Accent 5"/>
+    <w:lsdException w:name="Medium Shading 2 Accent 5"/>
+    <w:lsdException w:name="Medium List 1 Accent 5"/>
+    <w:lsdException w:name="Medium List 2 Accent 5"/>
+    <w:lsdException w:name="Medium Grid 1 Accent 5"/>
+    <w:lsdException w:name="Medium Grid 2 Accent 5"/>
+    <w:lsdException w:name="Medium Grid 3 Accent 5"/>
+    <w:lsdException w:name="Dark List Accent 5"/>
+    <w:lsdException w:name="Colorful Shading Accent 5"/>
+    <w:lsdException w:name="Colorful List Accent 5"/>
+    <w:lsdException w:name="Colorful Grid Accent 5"/>
+    <w:lsdException w:name="Light Shading Accent 6"/>
+    <w:lsdException w:name="Light List Accent 6"/>
+    <w:lsdException w:name="Light Grid Accent 6"/>
+    <w:lsdException w:name="Medium Shading 1 Accent 6"/>
+    <w:lsdException w:name="Medium Shading 2 Accent 6"/>
+    <w:lsdException w:name="Medium List 1 Accent 6"/>
+    <w:lsdException w:name="Medium List 2 Accent 6"/>
+    <w:lsdException w:name="Medium Grid 1 Accent 6"/>
+    <w:lsdException w:name="Medium Grid 2 Accent 6"/>
+    <w:lsdException w:name="Medium Grid 3 Accent 6"/>
+    <w:lsdException w:name="Dark List Accent 6"/>
+    <w:lsdException w:name="Colorful Shading Accent 6"/>
+    <w:lsdException w:name="Colorful List Accent 6"/>
+    <w:lsdException w:name="Colorful Grid Accent 6"/>
+    <w:lsdException w:name="Bibliography" w:semiHidden="1" w:unhideWhenUsed="1"/>
+    <w:lsdException w:name="TOC Heading" w:semiHidden="1" w:unhideWhenUsed="1"/>
+    <w:lsdException w:name="Grid Table 4" w:uiPriority="49"/>
+    <w:lsdException w:name="Grid Table 5 Dark" w:uiPriority="50"/>
+    <w:lsdException w:name="Grid Table 6 Colorful" w:uiPriority="51"/>
+    <w:lsdException w:name="Grid Table 7 Colorful" w:uiPriority="52"/>
+    <w:lsdException w:name="Grid Table 1 Light Accent 1" w:uiPriority="46"/>
+    <w:lsdException w:name="Grid Table 2 Accent 1" w:uiPriority="47"/>
+    <w:lsdException w:name="Grid Table 3 Accent 1" w:uiPriority="48"/>
+    <w:lsdException w:name="Grid Table 4 Accent 1" w:uiPriority="49"/>
+    <w:lsdException w:name="Grid Table 5 Dark Accent 1" w:uiPriority="50"/>
+    <w:lsdException w:name="Grid Table 6 Colorful Accent 1" w:uiPriority="51"/>
+    <w:lsdException w:name="Grid Table 7 Colorful Accent 1" w:uiPriority="52"/>
+    <w:lsdException w:name="Grid Table 1 Light Accent 2" w:uiPriority="46"/>
+    <w:lsdException w:name="Grid Table 2 Accent 2" w:uiPriority="47"/>
+    <w:lsdException w:name="Grid Table 3 Accent 2" w:uiPriority="48"/>
+    <w:lsdException w:name="Grid Table 4 Accent 2" w:uiPriority="49"/>
+    <w:lsdException w:name="Grid Table 5 Dark Accent 2" w:uiPriority="50"/>
+    <w:lsdException w:name="Grid Table 6 Colorful Accent 2" w:uiPriority="51"/>
+    <w:lsdException w:name="Grid Table 7 Colorful Accent 2" w:uiPriority="52"/>
+    <w:lsdException w:name="Grid Table 1 Light Accent 3" w:uiPriority="46"/>
+    <w:lsdException w:name="Grid Table 2 Accent 3" w:uiPriority="47"/>
+    <w:lsdException w:name="Grid Table 3 Accent 3" w:uiPriority="48"/>
+    <w:lsdException w:name="Grid Table 4 Accent 3" w:uiPriority="49"/>
+    <w:lsdException w:name="Grid Table 5 Dark Accent 3" w:uiPriority="50"/>
+    <w:lsdException w:name="Grid Table 6 Colorful Accent 3" w:uiPriority="51"/>
+    <w:lsdException w:name="Grid Table 7 Colorful Accent 3" w:uiPriority="52"/>
+    <w:lsdException w:name="Grid Table 1 Light Accent 4" w:uiPriority="46"/>
+    <w:lsdException w:name="Grid Table 2 Accent 4" w:uiPriority="47"/>
+    <w:lsdException w:name="Grid Table 3 Accent 4" w:uiPriority="48"/>
+    <w:lsdException w:name="Grid Table 4 Accent 4" w:uiPriority="49"/>
+    <w:lsdException w:name="Grid Table 5 Dark Accent 4" w:uiPriority="50"/>
+    <w:lsdException w:name="Grid Table 6 Colorful Accent 4" w:uiPriority="51"/>
+    <w:lsdException w:name="Grid Table 7 Colorful Accent 4" w:uiPriority="52"/>
+    <w:lsdException w:name="Grid Table 1 Light Accent 5" w:uiPriority="46"/>
+    <w:lsdException w:name="Grid Table 2 Accent 5" w:uiPriority="47"/>
+    <w:lsdException w:name="Grid Table 3 Accent 5" w:uiPriority="48"/>
+    <w:lsdException w:name="Grid Table 4 Accent 5" w:uiPriority="49"/>
+    <w:lsdException w:name="Grid Table 5 Dark Accent 5" w:uiPriority="50"/>
+    <w:lsdException w:name="Grid Table 6 Colorful Accent 5" w:uiPriority="51"/>
+    <w:lsdException w:name="Grid Table 7 Colorful Accent 5" w:uiPriority="52"/>
+    <w:lsdException w:name="Grid Table 1 Light Accent 6" w:uiPriority="46"/>
+    <w:lsdException w:name="Grid Table 2 Accent 6" w:uiPriority="47"/>
+    <w:lsdException w:name="Grid Table 3 Accent 6" w:uiPriority="48"/>
+    <w:lsdException w:name="Grid Table 4 Accent 6" w:uiPriority="49"/>
+    <w:lsdException w:name="Grid Table 5 Dark Accent 6" w:uiPriority="50"/>
+    <w:lsdException w:name="Grid Table 6 Colorful Accent 6" w:uiPriority="51"/>
+    <w:lsdException w:name="Grid Table 7 Colorful Accent 6" w:uiPriority="52"/>
+    <w:lsdException w:name="List Table 1 Light" w:uiPriority="46"/>
+    <w:lsdException w:name="List Table 2" w:uiPriority="47"/>
+    <w:lsdException w:name="List Table 3" w:uiPriority="48"/>
+    <w:lsdException w:name="List Table 4" w:uiPriority="49"/>
+    <w:lsdException w:name="List Table 5 Dark" w:uiPriority="50"/>
+    <w:lsdException w:name="List Table 6 Colorful" w:uiPriority="51"/>
+    <w:lsdException w:name="List Table 7 Colorful" w:uiPriority="52"/>
+    <w:lsdException w:name="List Table 1 Light Accent 1" w:uiPriority="46"/>
+    <w:lsdException w:name="List Table 2 Accent 1" w:uiPriority="47"/>
+    <w:lsdException w:name="List Table 3 Accent 1" w:uiPriority="48"/>
+    <w:lsdException w:name="List Table 4 Accent 1" w:uiPriority="49"/>
+    <w:lsdException w:name="List Table 5 Dark Accent 1" w:uiPriority="50"/>
+    <w:lsdException w:name="List Table 6 Colorful Accent 1" w:uiPriority="51"/>
+    <w:lsdException w:name="List Table 7 Colorful Accent 1" w:uiPriority="52"/>
+    <w:lsdException w:name="List Table 1 Light Accent 2" w:uiPriority="46"/>
+    <w:lsdException w:name="List Table 2 Accent 2" w:uiPriority="47"/>
+    <w:lsdException w:name="List Table 3 Accent 2" w:uiPriority="48"/>
+    <w:lsdException w:name="List Table 4 Accent 2" w:uiPriority="49"/>
+    <w:lsdException w:name="List Table 5 Dark Accent 2" w:uiPriority="50"/>
+    <w:lsdException w:name="List Table 6 Colorful Accent 2" w:uiPriority="51"/>
+    <w:lsdException w:name="List Table 7 Colorful Accent 2" w:uiPriority="52"/>
+    <w:lsdException w:name="List Table 1 Light Accent 3" w:uiPriority="46"/>
+    <w:lsdException w:name="List Table 2 Accent 3" w:uiPriority="47"/>
+    <w:lsdException w:name="List Table 3 Accent 3" w:uiPriority="48"/>
+    <w:lsdException w:name="List Table 4 Accent 3" w:uiPriority="49"/>
+    <w:lsdException w:name="List Table 5 Dark Accent 3" w:uiPriority="50"/>
+    <w:lsdException w:name="List Table 6 Colorful Accent 3" w:uiPriority="51"/>
+    <w:lsdException w:name="List Table 7 Colorful Accent 3" w:uiPriority="52"/>
+    <w:lsdException w:name="List Table 1 Light Accent 4" w:uiPriority="46"/>
+    <w:lsdException w:name="List Table 2 Accent 4" w:uiPriority="47"/>
+    <w:lsdException w:name="List Table 3 Accent 4" w:uiPriority="48"/>
+    <w:lsdException w:name="List Table 4 Accent 4" w:uiPriority="49"/>
+    <w:lsdException w:name="List Table 5 Dark Accent 4" w:uiPriority="50"/>
+    <w:lsdException w:name="List Table 6 Colorful Accent 4" w:uiPriority="51"/>
+    <w:lsdException w:name="List Table 7 Colorful Accent 4" w:uiPriority="52"/>
+    <w:lsdException w:name="List Table 1 Light Accent 5" w:uiPriority="46"/>
+    <w:lsdException w:name="List Table 2 Accent 5" w:uiPriority="47"/>
+    <w:lsdException w:name="List Table 3 Accent 5" w:uiPriority="48"/>
+    <w:lsdException w:name="List Table 4 Accent 5" w:uiPriority="49"/>
+    <w:lsdException w:name="List Table 5 Dark Accent 5" w:uiPriority="50"/>
+    <w:lsdException w:name="List Table 6 Colorful Accent 5" w:uiPriority="51"/>
+    <w:lsdException w:name="List Table 7 Colorful Accent 5" w:uiPriority="52"/>
+    <w:lsdException w:name="List Table 1 Light Accent 6" w:uiPriority="46"/>
+    <w:lsdException w:name="List Table 2 Accent 6" w:uiPriority="47"/>
+    <w:lsdException w:name="List Table 3 Accent 6" w:uiPriority="48"/>
+    <w:lsdException w:name="List Table 4 Accent 6" w:uiPriority="49"/>
+    <w:lsdException w:name="List Table 5 Dark Accent 6" w:uiPriority="50"/>
+    <w:lsdException w:name="List Table 6 Colorful Accent 6" w:uiPriority="51"/>
+    <w:lsdException w:name="List Table 7 Colorful Accent 6" w:uiPriority="52"/>
+    <w:lsdException w:name="Mention" w:semiHidden="1" w:uiPriority="99" w:unhideWhenUsed="1"/>
+    <w:lsdException w:name="Smart Hyperlink" w:semiHidden="1" w:uiPriority="99" w:unhideWhenUsed="1"/>
+    <w:lsdException w:name="Hashtag" w:semiHidden="1" w:uiPriority="99" w:unhideWhenUsed="1"/>
+    <w:lsdException w:name="Unresolved Mention" w:semiHidden="1" w:uiPriority="99" w:unhideWhenUsed="1"/>
+    <w:lsdException w:name="Smart Link" w:semiHidden="1" w:uiPriority="99" w:unhideWhenUsed="1"/>
+  </w:latentStyles>
   <w:style w:default="1" w:styleId="Normal" w:type="paragraph">
     <w:name w:val="Normal"/>
     <w:qFormat/>
+  </w:style>
+  <w:style w:styleId="Heading1" w:type="paragraph">
+    <w:name w:val="heading 1"/>
+    <w:basedOn w:val="Normal"/>
+    <w:next w:val="BodyText"/>
+    <w:uiPriority w:val="9"/>
+    <w:qFormat/>
+    <w:rsid w:val="00ED012B"/>
+    <w:pPr>
+      <w:keepNext/>
+      <w:keepLines/>
+      <w:spacing w:after="0" w:before="480"/>
+      <w:jc w:val="center"/>
+      <w:outlineLvl w:val="0"/>
+    </w:pPr>
+    <w:rPr>
+      <w:rFonts w:ascii="Cambria" w:cstheme="majorBidi" w:eastAsiaTheme="majorEastAsia" w:hAnsi="Cambria"/>
+      <w:b/>
+      <w:bCs/>
+      <w:color w:themeColor="text1" w:val="000000"/>
+      <w:szCs w:val="32"/>
+    </w:rPr>
+  </w:style>
+  <w:style w:styleId="Heading2" w:type="paragraph">
+    <w:name w:val="heading 2"/>
+    <w:basedOn w:val="Normal"/>
+    <w:next w:val="BodyText"/>
+    <w:uiPriority w:val="9"/>
+    <w:unhideWhenUsed/>
+    <w:qFormat/>
+    <w:rsid w:val="00ED012B"/>
+    <w:pPr>
+      <w:keepNext/>
+      <w:keepLines/>
+      <w:spacing w:after="0" w:before="200"/>
+      <w:outlineLvl w:val="1"/>
+    </w:pPr>
+    <w:rPr>
+      <w:rFonts w:ascii="Cambria" w:cstheme="majorBidi" w:eastAsiaTheme="majorEastAsia" w:hAnsi="Cambria"/>
+      <w:b/>
+      <w:bCs/>
+      <w:color w:themeColor="text1" w:val="000000"/>
+      <w:szCs w:val="28"/>
+    </w:rPr>
+  </w:style>
+  <w:style w:styleId="Heading3" w:type="paragraph">
+    <w:name w:val="heading 3"/>
+    <w:basedOn w:val="Normal"/>
+    <w:next w:val="BodyText"/>
+    <w:uiPriority w:val="9"/>
+    <w:unhideWhenUsed/>
+    <w:qFormat/>
+    <w:rsid w:val="00ED012B"/>
+    <w:pPr>
+      <w:keepNext/>
+      <w:keepLines/>
+      <w:spacing w:after="0" w:before="200"/>
+      <w:outlineLvl w:val="2"/>
+    </w:pPr>
+    <w:rPr>
+      <w:rFonts w:ascii="Cambria" w:cstheme="majorBidi" w:eastAsiaTheme="majorEastAsia" w:hAnsi="Cambria"/>
+      <w:b/>
+      <w:bCs/>
+      <w:i/>
+      <w:color w:themeColor="text1" w:val="000000"/>
+    </w:rPr>
+  </w:style>
+  <w:style w:styleId="Heading4" w:type="paragraph">
+    <w:name w:val="heading 4"/>
+    <w:basedOn w:val="Normal"/>
+    <w:next w:val="BodyText"/>
+    <w:uiPriority w:val="9"/>
+    <w:unhideWhenUsed/>
+    <w:qFormat/>
+    <w:rsid w:val="00ED012B"/>
+    <w:pPr>
+      <w:keepNext/>
+      <w:keepLines/>
+      <w:spacing w:after="0" w:before="200"/>
+      <w:ind w:left="720"/>
+      <w:outlineLvl w:val="3"/>
+    </w:pPr>
+    <w:rPr>
+      <w:rFonts w:ascii="Cambria" w:cstheme="majorBidi" w:eastAsiaTheme="majorEastAsia" w:hAnsi="Cambria"/>
+      <w:b/>
+      <w:bCs/>
+      <w:color w:themeColor="text1" w:val="000000"/>
+    </w:rPr>
+  </w:style>
+  <w:style w:styleId="Heading5" w:type="paragraph">
+    <w:name w:val="heading 5"/>
+    <w:basedOn w:val="Normal"/>
+    <w:next w:val="BodyText"/>
+    <w:uiPriority w:val="9"/>
+    <w:unhideWhenUsed/>
+    <w:qFormat/>
+    <w:rsid w:val="00ED012B"/>
+    <w:pPr>
+      <w:keepNext/>
+      <w:keepLines/>
+      <w:spacing w:after="0" w:before="200"/>
+      <w:ind w:left="720"/>
+      <w:outlineLvl w:val="4"/>
+    </w:pPr>
+    <w:rPr>
+      <w:rFonts w:ascii="Cambria" w:cstheme="majorBidi" w:eastAsiaTheme="majorEastAsia" w:hAnsi="Cambria"/>
+      <w:b/>
+      <w:i/>
+      <w:iCs/>
+      <w:color w:themeColor="text1" w:val="000000"/>
+    </w:rPr>
+  </w:style>
+  <w:style w:styleId="Heading6" w:type="paragraph">
+    <w:name w:val="heading 6"/>
+    <w:basedOn w:val="Normal"/>
+    <w:next w:val="BodyText"/>
+    <w:uiPriority w:val="9"/>
+    <w:unhideWhenUsed/>
+    <w:qFormat/>
+    <w:rsid w:val="00BC7BDC"/>
+    <w:pPr>
+      <w:keepNext/>
+      <w:keepLines/>
+      <w:spacing w:after="0" w:before="200"/>
+      <w:ind w:left="720"/>
+      <w:outlineLvl w:val="5"/>
+    </w:pPr>
+    <w:rPr>
+      <w:rFonts w:ascii="Cambria" w:cstheme="majorBidi" w:eastAsiaTheme="majorEastAsia" w:hAnsi="Cambria"/>
+      <w:i/>
+      <w:color w:themeColor="text1" w:val="000000"/>
+    </w:rPr>
+  </w:style>
+  <w:style w:styleId="Heading7" w:type="paragraph">
+    <w:name w:val="heading 7"/>
+    <w:basedOn w:val="Normal"/>
+    <w:next w:val="BodyText"/>
+    <w:uiPriority w:val="9"/>
+    <w:unhideWhenUsed/>
+    <w:qFormat/>
+    <w:rsid w:val="00BC7BDC"/>
+    <w:pPr>
+      <w:keepNext/>
+      <w:keepLines/>
+      <w:spacing w:after="0" w:before="200"/>
+      <w:ind w:left="1440"/>
+      <w:outlineLvl w:val="6"/>
+    </w:pPr>
+    <w:rPr>
+      <w:rFonts w:ascii="Cambria" w:cstheme="majorBidi" w:eastAsiaTheme="majorEastAsia" w:hAnsi="Cambria"/>
+      <w:b/>
+      <w:color w:themeColor="text1" w:val="000000"/>
+    </w:rPr>
+  </w:style>
+  <w:style w:styleId="Heading8" w:type="paragraph">
+    <w:name w:val="heading 8"/>
+    <w:basedOn w:val="Normal"/>
+    <w:next w:val="BodyText"/>
+    <w:uiPriority w:val="9"/>
+    <w:unhideWhenUsed/>
+    <w:qFormat/>
+    <w:rsid w:val="00BC7BDC"/>
+    <w:pPr>
+      <w:keepNext/>
+      <w:keepLines/>
+      <w:spacing w:after="0" w:before="200"/>
+      <w:ind w:left="1440"/>
+      <w:outlineLvl w:val="7"/>
+    </w:pPr>
+    <w:rPr>
+      <w:rFonts w:ascii="Cambria" w:cstheme="majorBidi" w:eastAsiaTheme="majorEastAsia" w:hAnsi="Cambria"/>
+      <w:b/>
+      <w:i/>
+      <w:color w:themeColor="text1" w:val="000000"/>
+    </w:rPr>
+  </w:style>
+  <w:style w:styleId="Heading9" w:type="paragraph">
+    <w:name w:val="heading 9"/>
+    <w:basedOn w:val="Normal"/>
+    <w:next w:val="BodyText"/>
+    <w:uiPriority w:val="9"/>
+    <w:unhideWhenUsed/>
+    <w:qFormat/>
+    <w:rsid w:val="00BC7BDC"/>
+    <w:pPr>
+      <w:keepNext/>
+      <w:keepLines/>
+      <w:spacing w:after="0" w:before="200"/>
+      <w:ind w:left="1440"/>
+      <w:outlineLvl w:val="8"/>
+    </w:pPr>
+    <w:rPr>
+      <w:rFonts w:ascii="Cambria" w:cstheme="majorBidi" w:eastAsiaTheme="majorEastAsia" w:hAnsi="Cambria"/>
+      <w:i/>
+      <w:color w:themeColor="text1" w:val="000000"/>
+    </w:rPr>
+  </w:style>
+  <w:style w:default="1" w:styleId="DefaultParagraphFont" w:type="character">
+    <w:name w:val="Default Paragraph Font"/>
+    <w:uiPriority w:val="1"/>
+    <w:semiHidden/>
+    <w:unhideWhenUsed/>
+  </w:style>
+  <w:style w:default="1" w:styleId="TableNormal" w:type="table">
+    <w:name w:val="Normal Table"/>
+    <w:uiPriority w:val="99"/>
+    <w:semiHidden/>
+    <w:unhideWhenUsed/>
+    <w:tblPr>
+      <w:tblInd w:type="dxa" w:w="0"/>
+      <w:tblCellMar>
+        <w:top w:type="dxa" w:w="0"/>
+        <w:left w:type="dxa" w:w="108"/>
+        <w:bottom w:type="dxa" w:w="0"/>
+        <w:right w:type="dxa" w:w="108"/>
+      </w:tblCellMar>
+    </w:tblPr>
+  </w:style>
+  <w:style w:default="1" w:styleId="NoList" w:type="numbering">
+    <w:name w:val="No List"/>
+    <w:uiPriority w:val="99"/>
+    <w:semiHidden/>
+    <w:unhideWhenUsed/>
   </w:style>
   <w:style w:styleId="BodyText" w:type="paragraph">
     <w:name w:val="Body Text"/>
     <w:basedOn w:val="Normal"/>
     <w:link w:val="BodyTextChar"/>
+    <w:qFormat/>
+    <w:rsid w:val="007148B1"/>
     <w:pPr>
       <w:spacing w:after="180" w:before="180"/>
     </w:pPr>
-    <w:qFormat/>
+    <w:rPr>
+      <w:rFonts w:ascii="Cambria" w:hAnsi="Cambria"/>
+    </w:rPr>
   </w:style>
   <w:style w:customStyle="1" w:styleId="FirstParagraph" w:type="paragraph">
     <w:name w:val="First Paragraph"/>
     <w:basedOn w:val="BodyText"/>
     <w:next w:val="BodyText"/>
     <w:qFormat/>
+    <w:rsid w:val="007148B1"/>
   </w:style>
   <w:style w:customStyle="1" w:styleId="Compact" w:type="paragraph">
     <w:name w:val="Compact"/>
@@ -1377,6 +1939,7 @@
     <w:basedOn w:val="Normal"/>
     <w:next w:val="BodyText"/>
     <w:qFormat/>
+    <w:rsid w:val="00ED012B"/>
     <w:pPr>
       <w:keepNext/>
       <w:keepLines/>
@@ -1384,10 +1947,10 @@
       <w:jc w:val="center"/>
     </w:pPr>
     <w:rPr>
-      <w:rFonts w:asciiTheme="majorHAnsi" w:cstheme="majorBidi" w:eastAsiaTheme="majorEastAsia" w:hAnsiTheme="majorHAnsi"/>
+      <w:rFonts w:ascii="Cambria" w:cstheme="majorBidi" w:eastAsiaTheme="majorEastAsia" w:hAnsi="Cambria"/>
       <w:b/>
       <w:bCs/>
-      <w:color w:themeColor="accent1" w:themeShade="B5" w:val="345A8A"/>
+      <w:color w:themeColor="text1" w:val="000000"/>
       <w:sz w:val="36"/>
       <w:szCs w:val="36"/>
     </w:rPr>
@@ -1398,10 +1961,7 @@
     <w:next w:val="BodyText"/>
     <w:qFormat/>
     <w:pPr>
-      <w:keepNext/>
-      <w:keepLines/>
-      <w:spacing w:after="240" w:before="240"/>
-      <w:jc w:val="center"/>
+      <w:spacing w:before="240"/>
     </w:pPr>
     <w:rPr>
       <w:sz w:val="30"/>
@@ -1412,11 +1972,15 @@
     <w:name w:val="Author"/>
     <w:next w:val="BodyText"/>
     <w:qFormat/>
+    <w:rsid w:val="00ED012B"/>
     <w:pPr>
       <w:keepNext/>
       <w:keepLines/>
       <w:jc w:val="center"/>
     </w:pPr>
+    <w:rPr>
+      <w:i/>
+    </w:rPr>
   </w:style>
   <w:style w:styleId="Date" w:type="paragraph">
     <w:name w:val="Date"/>
@@ -1433,211 +1997,21 @@
     <w:basedOn w:val="Normal"/>
     <w:next w:val="BodyText"/>
     <w:qFormat/>
+    <w:rsid w:val="00ED012B"/>
     <w:pPr>
       <w:keepNext/>
       <w:keepLines/>
       <w:spacing w:after="300" w:before="300"/>
     </w:pPr>
     <w:rPr>
-      <w:sz w:val="20"/>
+      <w:i/>
       <w:szCs w:val="20"/>
     </w:rPr>
   </w:style>
   <w:style w:styleId="Bibliography" w:type="paragraph">
     <w:name w:val="Bibliography"/>
     <w:basedOn w:val="Normal"/>
-    <w:next w:val="Bibliography"/>
     <w:qFormat/>
-    <w:pPr/>
-    <w:rPr/>
-  </w:style>
-  <w:style w:styleId="Heading1" w:type="paragraph">
-    <w:name w:val="Heading 1"/>
-    <w:basedOn w:val="Normal"/>
-    <w:next w:val="BodyText"/>
-    <w:uiPriority w:val="9"/>
-    <w:qFormat/>
-    <w:pPr>
-      <w:keepNext/>
-      <w:keepLines/>
-      <w:spacing w:after="0" w:before="480"/>
-      <w:outlineLvl w:val="0"/>
-    </w:pPr>
-    <w:rPr>
-      <w:rFonts w:asciiTheme="majorHAnsi" w:cstheme="majorBidi" w:eastAsiaTheme="majorEastAsia" w:hAnsiTheme="majorHAnsi"/>
-      <w:b/>
-      <w:bCs/>
-      <w:color w:themeColor="accent1" w:val="4F81BD"/>
-      <w:sz w:val="32"/>
-      <w:szCs w:val="32"/>
-    </w:rPr>
-  </w:style>
-  <w:style w:styleId="Heading2" w:type="paragraph">
-    <w:name w:val="Heading 2"/>
-    <w:basedOn w:val="Normal"/>
-    <w:next w:val="BodyText"/>
-    <w:uiPriority w:val="9"/>
-    <w:unhideWhenUsed/>
-    <w:qFormat/>
-    <w:pPr>
-      <w:keepNext/>
-      <w:keepLines/>
-      <w:spacing w:after="0" w:before="200"/>
-      <w:outlineLvl w:val="1"/>
-    </w:pPr>
-    <w:rPr>
-      <w:rFonts w:asciiTheme="majorHAnsi" w:cstheme="majorBidi" w:eastAsiaTheme="majorEastAsia" w:hAnsiTheme="majorHAnsi"/>
-      <w:b/>
-      <w:bCs/>
-      <w:color w:themeColor="accent1" w:val="4F81BD"/>
-      <w:sz w:val="28"/>
-      <w:szCs w:val="28"/>
-    </w:rPr>
-  </w:style>
-  <w:style w:styleId="Heading3" w:type="paragraph">
-    <w:name w:val="Heading 3"/>
-    <w:basedOn w:val="Normal"/>
-    <w:next w:val="BodyText"/>
-    <w:uiPriority w:val="9"/>
-    <w:unhideWhenUsed/>
-    <w:qFormat/>
-    <w:pPr>
-      <w:keepNext/>
-      <w:keepLines/>
-      <w:spacing w:after="0" w:before="200"/>
-      <w:outlineLvl w:val="2"/>
-    </w:pPr>
-    <w:rPr>
-      <w:rFonts w:asciiTheme="majorHAnsi" w:cstheme="majorBidi" w:eastAsiaTheme="majorEastAsia" w:hAnsiTheme="majorHAnsi"/>
-      <w:b/>
-      <w:bCs/>
-      <w:color w:themeColor="accent1" w:val="4F81BD"/>
-      <w:sz w:val="24"/>
-      <w:szCs w:val="24"/>
-    </w:rPr>
-  </w:style>
-  <w:style w:styleId="Heading4" w:type="paragraph">
-    <w:name w:val="Heading 4"/>
-    <w:basedOn w:val="Normal"/>
-    <w:next w:val="BodyText"/>
-    <w:uiPriority w:val="9"/>
-    <w:unhideWhenUsed/>
-    <w:qFormat/>
-    <w:pPr>
-      <w:keepNext/>
-      <w:keepLines/>
-      <w:spacing w:after="0" w:before="200"/>
-      <w:outlineLvl w:val="3"/>
-    </w:pPr>
-    <w:rPr>
-      <w:rFonts w:asciiTheme="majorHAnsi" w:cstheme="majorBidi" w:eastAsiaTheme="majorEastAsia" w:hAnsiTheme="majorHAnsi"/>
-      <w:i/>
-      <w:bCs/>
-      <w:color w:themeColor="accent1" w:val="4F81BD"/>
-      <w:sz w:val="24"/>
-      <w:szCs w:val="24"/>
-    </w:rPr>
-  </w:style>
-  <w:style w:styleId="Heading5" w:type="paragraph">
-    <w:name w:val="Heading 5"/>
-    <w:basedOn w:val="Normal"/>
-    <w:next w:val="BodyText"/>
-    <w:uiPriority w:val="9"/>
-    <w:unhideWhenUsed/>
-    <w:qFormat/>
-    <w:pPr>
-      <w:keepNext/>
-      <w:keepLines/>
-      <w:spacing w:after="0" w:before="200"/>
-      <w:outlineLvl w:val="4"/>
-    </w:pPr>
-    <w:rPr>
-      <w:rFonts w:asciiTheme="majorHAnsi" w:cstheme="majorBidi" w:eastAsiaTheme="majorEastAsia" w:hAnsiTheme="majorHAnsi"/>
-      <w:iCs/>
-      <w:color w:themeColor="accent1" w:val="4F81BD"/>
-      <w:sz w:val="24"/>
-      <w:szCs w:val="24"/>
-    </w:rPr>
-  </w:style>
-  <w:style w:styleId="Heading6" w:type="paragraph">
-    <w:name w:val="Heading 6"/>
-    <w:basedOn w:val="Normal"/>
-    <w:next w:val="BodyText"/>
-    <w:uiPriority w:val="9"/>
-    <w:unhideWhenUsed/>
-    <w:qFormat/>
-    <w:pPr>
-      <w:keepNext/>
-      <w:keepLines/>
-      <w:spacing w:after="0" w:before="200"/>
-      <w:outlineLvl w:val="5"/>
-    </w:pPr>
-    <w:rPr>
-      <w:rFonts w:asciiTheme="majorHAnsi" w:cstheme="majorBidi" w:eastAsiaTheme="majorEastAsia" w:hAnsiTheme="majorHAnsi"/>
-      <w:color w:themeColor="accent1" w:val="4F81BD"/>
-      <w:sz w:val="24"/>
-      <w:szCs w:val="24"/>
-    </w:rPr>
-  </w:style>
-  <w:style w:styleId="Heading7" w:type="paragraph">
-    <w:name w:val="Heading 7"/>
-    <w:basedOn w:val="Normal"/>
-    <w:next w:val="BodyText"/>
-    <w:uiPriority w:val="9"/>
-    <w:unhideWhenUsed/>
-    <w:qFormat/>
-    <w:pPr>
-      <w:keepNext/>
-      <w:keepLines/>
-      <w:spacing w:after="0" w:before="200"/>
-      <w:outlineLvl w:val="6"/>
-    </w:pPr>
-    <w:rPr>
-      <w:rFonts w:asciiTheme="majorHAnsi" w:cstheme="majorBidi" w:eastAsiaTheme="majorEastAsia" w:hAnsiTheme="majorHAnsi"/>
-      <w:color w:themeColor="accent1" w:val="4F81BD"/>
-      <w:sz w:val="24"/>
-      <w:szCs w:val="24"/>
-    </w:rPr>
-  </w:style>
-  <w:style w:styleId="Heading8" w:type="paragraph">
-    <w:name w:val="Heading 8"/>
-    <w:basedOn w:val="Normal"/>
-    <w:next w:val="BodyText"/>
-    <w:uiPriority w:val="9"/>
-    <w:unhideWhenUsed/>
-    <w:qFormat/>
-    <w:pPr>
-      <w:keepNext/>
-      <w:keepLines/>
-      <w:spacing w:after="0" w:before="200"/>
-      <w:outlineLvl w:val="7"/>
-    </w:pPr>
-    <w:rPr>
-      <w:rFonts w:asciiTheme="majorHAnsi" w:cstheme="majorBidi" w:eastAsiaTheme="majorEastAsia" w:hAnsiTheme="majorHAnsi"/>
-      <w:color w:themeColor="accent1" w:val="4F81BD"/>
-      <w:sz w:val="24"/>
-      <w:szCs w:val="24"/>
-    </w:rPr>
-  </w:style>
-  <w:style w:styleId="Heading9" w:type="paragraph">
-    <w:name w:val="Heading 9"/>
-    <w:basedOn w:val="Normal"/>
-    <w:next w:val="BodyText"/>
-    <w:uiPriority w:val="9"/>
-    <w:unhideWhenUsed/>
-    <w:qFormat/>
-    <w:pPr>
-      <w:keepNext/>
-      <w:keepLines/>
-      <w:spacing w:after="0" w:before="200"/>
-      <w:outlineLvl w:val="8"/>
-    </w:pPr>
-    <w:rPr>
-      <w:rFonts w:asciiTheme="majorHAnsi" w:cstheme="majorBidi" w:eastAsiaTheme="majorEastAsia" w:hAnsiTheme="majorHAnsi"/>
-      <w:color w:themeColor="accent1" w:val="4F81BD"/>
-      <w:sz w:val="24"/>
-      <w:szCs w:val="24"/>
-    </w:rPr>
   </w:style>
   <w:style w:styleId="BlockText" w:type="paragraph">
     <w:name w:val="Block Text"/>
@@ -1648,25 +2022,18 @@
     <w:qFormat/>
     <w:pPr>
       <w:spacing w:after="100" w:before="100"/>
-      <w:ind w:firstLine="0" w:left="480" w:right="480"/>
+      <w:ind w:left="480" w:right="480"/>
     </w:pPr>
   </w:style>
   <w:style w:styleId="FootnoteText" w:type="paragraph">
-    <w:name w:val="Footnote Text"/>
+    <w:name w:val="footnote text"/>
     <w:basedOn w:val="Normal"/>
-    <w:next w:val="FootnoteText"/>
     <w:uiPriority w:val="9"/>
     <w:unhideWhenUsed/>
     <w:qFormat/>
   </w:style>
-  <w:style w:default="1" w:styleId="DefaultParagraphFont" w:type="character">
-    <w:name w:val="Default Paragraph Font"/>
-    <w:semiHidden/>
-    <w:unhideWhenUsed/>
-  </w:style>
-  <w:style w:default="1" w:styleId="Table" w:type="table">
+  <w:style w:customStyle="1" w:styleId="Table" w:type="table">
     <w:name w:val="Table"/>
-    <w:basedOn w:val="TableNormal"/>
     <w:semiHidden/>
     <w:unhideWhenUsed/>
     <w:qFormat/>
@@ -1682,16 +2049,15 @@
     <w:tblStylePr w:type="firstRow">
       <w:tblPr>
         <w:jc w:val="left"/>
-        <w:tblInd w:type="dxa" w:w="0"/>
       </w:tblPr>
       <w:trPr>
         <w:jc w:val="left"/>
       </w:trPr>
       <w:tcPr>
+        <w:tcBorders>
+          <w:bottom w:color="auto" w:space="0" w:sz="0" w:val="single"/>
+        </w:tcBorders>
         <w:vAlign w:val="bottom"/>
-        <w:tcBorders>
-          <w:bottom w:val="single"/>
-        </w:tcBorders>
       </w:tcPr>
     </w:tblStylePr>
   </w:style>
@@ -1699,25 +2065,31 @@
     <w:name w:val="Definition Term"/>
     <w:basedOn w:val="Normal"/>
     <w:next w:val="Definition"/>
+    <w:rsid w:val="007148B1"/>
     <w:pPr>
       <w:keepNext/>
       <w:keepLines/>
       <w:spacing w:after="0"/>
     </w:pPr>
     <w:rPr>
+      <w:rFonts w:ascii="Cambria" w:hAnsi="Cambria"/>
       <w:b/>
     </w:rPr>
   </w:style>
   <w:style w:customStyle="1" w:styleId="Definition" w:type="paragraph">
     <w:name w:val="Definition"/>
     <w:basedOn w:val="Normal"/>
+    <w:rsid w:val="007148B1"/>
+    <w:rPr>
+      <w:rFonts w:ascii="Cambria" w:hAnsi="Cambria"/>
+    </w:rPr>
   </w:style>
   <w:style w:styleId="Caption" w:type="paragraph">
-    <w:name w:val="Caption"/>
+    <w:name w:val="caption"/>
     <w:basedOn w:val="Normal"/>
-    <w:link w:val="BodyTextChar"/>
+    <w:link w:val="CaptionChar"/>
     <w:pPr>
-      <w:spacing w:after="120" w:before="0"/>
+      <w:spacing w:after="120"/>
     </w:pPr>
     <w:rPr>
       <w:i/>
@@ -1726,13 +2098,21 @@
   <w:style w:customStyle="1" w:styleId="TableCaption" w:type="paragraph">
     <w:name w:val="Table Caption"/>
     <w:basedOn w:val="Caption"/>
+    <w:rsid w:val="007148B1"/>
     <w:pPr>
       <w:keepNext/>
     </w:pPr>
+    <w:rPr>
+      <w:rFonts w:ascii="Cambria" w:hAnsi="Cambria"/>
+    </w:rPr>
   </w:style>
   <w:style w:customStyle="1" w:styleId="ImageCaption" w:type="paragraph">
     <w:name w:val="Image Caption"/>
     <w:basedOn w:val="Caption"/>
+    <w:rsid w:val="007148B1"/>
+    <w:rPr>
+      <w:rFonts w:ascii="Cambria" w:hAnsi="Cambria"/>
+    </w:rPr>
   </w:style>
   <w:style w:customStyle="1" w:styleId="Figure" w:type="paragraph">
     <w:name w:val="Figure"/>
@@ -1745,35 +2125,38 @@
       <w:keepNext/>
     </w:pPr>
   </w:style>
-  <w:style w:customStyle="1" w:styleId="BodyTextChar" w:type="character">
-    <w:name w:val="Body Text Char"/>
+  <w:style w:customStyle="1" w:styleId="CaptionChar" w:type="character">
+    <w:name w:val="Caption Char"/>
     <w:basedOn w:val="DefaultParagraphFont"/>
-    <w:link w:val="BodyText"/>
+    <w:link w:val="Caption"/>
   </w:style>
   <w:style w:customStyle="1" w:styleId="VerbatimChar" w:type="character">
     <w:name w:val="Verbatim Char"/>
-    <w:basedOn w:val="BodyTextChar"/>
+    <w:basedOn w:val="CaptionChar"/>
+    <w:rsid w:val="007148B1"/>
     <w:rPr>
       <w:rFonts w:ascii="Consolas" w:hAnsi="Consolas"/>
-      <w:sz w:val="22"/>
+      <w:sz w:val="24"/>
     </w:rPr>
   </w:style>
   <w:style w:customStyle="1" w:styleId="SectionNumber" w:type="character">
     <w:name w:val="Section Number"/>
-    <w:basedOn w:val="BodyTextChar"/>
+    <w:basedOn w:val="CaptionChar"/>
   </w:style>
   <w:style w:styleId="FootnoteReference" w:type="character">
-    <w:name w:val="Footnote Reference"/>
-    <w:basedOn w:val="BodyTextChar"/>
+    <w:name w:val="footnote reference"/>
+    <w:basedOn w:val="CaptionChar"/>
     <w:rPr>
       <w:vertAlign w:val="superscript"/>
     </w:rPr>
   </w:style>
   <w:style w:styleId="Hyperlink" w:type="character">
     <w:name w:val="Hyperlink"/>
-    <w:basedOn w:val="BodyTextChar"/>
-    <w:rPr>
-      <w:color w:themeColor="accent1" w:val="4F81BD"/>
+    <w:basedOn w:val="CaptionChar"/>
+    <w:rsid w:val="0020335A"/>
+    <w:rPr>
+      <w:color w:themeColor="text1" w:val="000000"/>
+      <w:u w:val="single"/>
     </w:rPr>
   </w:style>
   <w:style w:styleId="TOCHeading" w:type="paragraph">
@@ -1788,10 +2171,29 @@
       <w:outlineLvl w:val="9"/>
     </w:pPr>
     <w:rPr>
-      <w:rFonts w:asciiTheme="majorHAnsi" w:cstheme="majorBidi" w:eastAsiaTheme="majorEastAsia" w:hAnsiTheme="majorHAnsi"/>
+      <w:rFonts w:asciiTheme="majorHAnsi" w:hAnsiTheme="majorHAnsi"/>
       <w:b w:val="0"/>
       <w:bCs w:val="0"/>
       <w:color w:themeColor="accent1" w:themeShade="BF" w:val="365F91"/>
+    </w:rPr>
+  </w:style>
+  <w:style w:styleId="FollowedHyperlink" w:type="character">
+    <w:name w:val="FollowedHyperlink"/>
+    <w:basedOn w:val="DefaultParagraphFont"/>
+    <w:unhideWhenUsed/>
+    <w:rsid w:val="0020335A"/>
+    <w:rPr>
+      <w:color w:themeColor="text1" w:val="000000"/>
+      <w:u w:val="single"/>
+    </w:rPr>
+  </w:style>
+  <w:style w:customStyle="1" w:styleId="BodyTextChar" w:type="character">
+    <w:name w:val="Body Text Char"/>
+    <w:basedOn w:val="DefaultParagraphFont"/>
+    <w:link w:val="BodyText"/>
+    <w:rsid w:val="007148B1"/>
+    <w:rPr>
+      <w:rFonts w:ascii="Cambria" w:hAnsi="Cambria"/>
     </w:rPr>
   </w:style>
   <w:style w:type="paragraph" w:customStyle="1" w:styleId="SourceCode">

</xml_diff>

<commit_message>
Published updated CV with horizontal rule
</commit_message>
<xml_diff>
--- a/docs/cv.docx
+++ b/docs/cv.docx
@@ -34,7 +34,7 @@
         <w:ind w:firstLine="0"/>
         <w:jc w:val="center"/>
         <w:pBdr>
-          <w:bottom w:val="single" w:sz="4" w:color="000000"/>
+          <w:bottom w:val="single" w:color="000000"/>
         </w:pBdr>
       </w:pPr>
       <w:r>
@@ -126,7 +126,7 @@
         <w:ind w:firstLine="0"/>
         <w:jc w:val="center"/>
         <w:pBdr>
-          <w:bottom w:val="single" w:sz="4" w:color="000000"/>
+          <w:bottom w:val="single" w:color="000000"/>
         </w:pBdr>
       </w:pPr>
       <w:r>
@@ -273,13 +273,13 @@
     <w:bookmarkEnd w:id="30"/>
     <w:bookmarkEnd w:id="31"/>
     <w:bookmarkEnd w:id="32"/>
-    <w:bookmarkStart w:id="39" w:name="technical-skills"/>
+    <w:bookmarkStart w:id="43" w:name="work-experience"/>
     <w:p>
       <w:pPr>
         <w:pStyle w:val="Heading1"/>
       </w:pPr>
       <w:r>
-        <w:t xml:space="preserve">Technical Skills</w:t>
+        <w:t xml:space="preserve">Work Experience</w:t>
       </w:r>
     </w:p>
     <w:p>
@@ -288,20 +288,65 @@
         <w:ind w:firstLine="0"/>
         <w:jc w:val="center"/>
         <w:pBdr>
-          <w:bottom w:val="single" w:sz="4" w:color="000000"/>
+          <w:bottom w:val="single" w:color="000000"/>
         </w:pBdr>
       </w:pPr>
       <w:r>
         <w:t/>
       </w:r>
     </w:p>
-    <w:bookmarkStart w:id="33" w:name="r"/>
-    <w:p>
-      <w:pPr>
-        <w:pStyle w:val="Heading4"/>
-      </w:pPr>
-      <w:r>
-        <w:t xml:space="preserve">R</w:t>
+    <w:bookmarkStart w:id="34" w:name="graduate-research-assistant"/>
+    <w:p>
+      <w:pPr>
+        <w:pStyle w:val="Heading3"/>
+      </w:pPr>
+      <w:r>
+        <w:t xml:space="preserve">Graduate Research Assistant</w:t>
+      </w:r>
+    </w:p>
+    <w:p>
+      <w:pPr>
+        <w:pStyle w:val="FirstParagraph"/>
+      </w:pPr>
+      <w:r>
+        <w:rPr>
+          <w:iCs/>
+          <w:i/>
+        </w:rPr>
+        <w:t xml:space="preserve">University of Florida, FL (August 2021 - Present)</w:t>
+      </w:r>
+    </w:p>
+    <w:p>
+      <w:pPr>
+        <w:pStyle w:val="BodyText"/>
+      </w:pPr>
+      <w:r>
+        <w:t xml:space="preserve">Work with Dr. Frank Fernandez on research relating to college access, primarily taking responsibility for data-related tasks (gathering, cleaning, analysis, and visualization).</w:t>
+      </w:r>
+    </w:p>
+    <w:bookmarkStart w:id="33" w:name="major-research-projects"/>
+    <w:p>
+      <w:pPr>
+        <w:pStyle w:val="Heading5"/>
+      </w:pPr>
+      <w:r>
+        <w:rPr>
+          <w:bCs/>
+          <w:b/>
+        </w:rPr>
+        <w:t xml:space="preserve">Major Research Projects</w:t>
+      </w:r>
+    </w:p>
+    <w:p>
+      <w:pPr>
+        <w:pStyle w:val="FirstParagraph"/>
+      </w:pPr>
+      <w:r>
+        <w:rPr>
+          <w:iCs/>
+          <w:i/>
+        </w:rPr>
+        <w:t xml:space="preserve">Campus Climate Vulnerability Project (Summer 2023 - Present)</w:t>
       </w:r>
     </w:p>
     <w:p>
@@ -313,17 +358,19 @@
         <w:pStyle w:val="Compact"/>
       </w:pPr>
       <w:r>
-        <w:t xml:space="preserve">Data wrangling, data visualization, interactive graphics, machine learning, file management, basic regex, mapping &amp; spatial statistics</w:t>
-      </w:r>
-    </w:p>
-    <w:bookmarkEnd w:id="33"/>
-    <w:bookmarkStart w:id="34" w:name="shiny"/>
-    <w:p>
-      <w:pPr>
-        <w:pStyle w:val="Heading4"/>
-      </w:pPr>
-      <w:r>
-        <w:t xml:space="preserve">Shiny</w:t>
+        <w:t xml:space="preserve">Built a customized Shiny app for data collection based on sets of images.</w:t>
+      </w:r>
+    </w:p>
+    <w:p>
+      <w:pPr>
+        <w:pStyle w:val="FirstParagraph"/>
+      </w:pPr>
+      <w:r>
+        <w:rPr>
+          <w:iCs/>
+          <w:i/>
+        </w:rPr>
+        <w:t xml:space="preserve">Linking Community Colleges and High Schools in Texas (Fall 2022 - Present)</w:t>
       </w:r>
     </w:p>
     <w:p>
@@ -335,17 +382,19 @@
         <w:pStyle w:val="Compact"/>
       </w:pPr>
       <w:r>
-        <w:t xml:space="preserve">Developing interactive apps including data visualization dashboards and data collection tools. Primarily use R Shiny, exploring shinyExpress with Python</w:t>
-      </w:r>
-    </w:p>
-    <w:bookmarkEnd w:id="34"/>
-    <w:bookmarkStart w:id="35" w:name="python"/>
-    <w:p>
-      <w:pPr>
-        <w:pStyle w:val="Heading4"/>
-      </w:pPr>
-      <w:r>
-        <w:t xml:space="preserve">Python</w:t>
+        <w:t xml:space="preserve">Created spatial boundaries for TX community college service areas from legislation and Census shapefiles to spatially match community colleges to feeder high schools.</w:t>
+      </w:r>
+    </w:p>
+    <w:p>
+      <w:pPr>
+        <w:pStyle w:val="FirstParagraph"/>
+      </w:pPr>
+      <w:r>
+        <w:rPr>
+          <w:iCs/>
+          <w:i/>
+        </w:rPr>
+        <w:t xml:space="preserve">Merit-Based Financial Aid (Fall 2021 - Present)</w:t>
       </w:r>
     </w:p>
     <w:p>
@@ -357,17 +406,19 @@
         <w:pStyle w:val="Compact"/>
       </w:pPr>
       <w:r>
-        <w:t xml:space="preserve">Data wrangling, integration of Python &amp; R through Reticulate, exploring natural language processing</w:t>
-      </w:r>
-    </w:p>
-    <w:bookmarkEnd w:id="35"/>
-    <w:bookmarkStart w:id="36" w:name="github"/>
-    <w:p>
-      <w:pPr>
-        <w:pStyle w:val="Heading4"/>
-      </w:pPr>
-      <w:r>
-        <w:t xml:space="preserve">GitHub</w:t>
+        <w:t xml:space="preserve">Created a new dataset of all state-run merit-based aid programs in the United States including details on dates active, award amount, merit criteria, and funding rules, leading to a new typology being proposed (see Hu et al., 2023).</w:t>
+      </w:r>
+    </w:p>
+    <w:p>
+      <w:pPr>
+        <w:pStyle w:val="FirstParagraph"/>
+      </w:pPr>
+      <w:r>
+        <w:rPr>
+          <w:iCs/>
+          <w:i/>
+        </w:rPr>
+        <w:t xml:space="preserve">Exploring Equitable Higher Education Funding Models in Illinois (Summer 2022)</w:t>
       </w:r>
     </w:p>
     <w:p>
@@ -379,17 +430,273 @@
         <w:pStyle w:val="Compact"/>
       </w:pPr>
       <w:r>
-        <w:t xml:space="preserve">Version control of code, collaboration through shared repositories, publishing websites with GitHub Pages</w:t>
+        <w:t xml:space="preserve">Collected data on Illinois appropriations for higher education, labor market projections, census data, and institutional behavior, then drafted data visualizations using R (tables, graphs, and maps) for a report targeted at state policy makers.</w:t>
+      </w:r>
+    </w:p>
+    <w:bookmarkEnd w:id="33"/>
+    <w:bookmarkEnd w:id="34"/>
+    <w:bookmarkStart w:id="35" w:name="residence-hall-coordinator"/>
+    <w:p>
+      <w:pPr>
+        <w:pStyle w:val="Heading3"/>
+      </w:pPr>
+      <w:r>
+        <w:t xml:space="preserve">Residence Hall Coordinator</w:t>
+      </w:r>
+    </w:p>
+    <w:p>
+      <w:pPr>
+        <w:pStyle w:val="FirstParagraph"/>
+      </w:pPr>
+      <w:r>
+        <w:rPr>
+          <w:iCs/>
+          <w:i/>
+        </w:rPr>
+        <w:t xml:space="preserve">University of Missouri, MO (July 2020 - May 2021)</w:t>
+      </w:r>
+    </w:p>
+    <w:bookmarkEnd w:id="35"/>
+    <w:bookmarkStart w:id="36" w:name="graduate-community-coordinator"/>
+    <w:p>
+      <w:pPr>
+        <w:pStyle w:val="Heading3"/>
+      </w:pPr>
+      <w:r>
+        <w:t xml:space="preserve">Graduate Community Coordinator</w:t>
+      </w:r>
+    </w:p>
+    <w:p>
+      <w:pPr>
+        <w:pStyle w:val="FirstParagraph"/>
+      </w:pPr>
+      <w:r>
+        <w:rPr>
+          <w:iCs/>
+          <w:i/>
+        </w:rPr>
+        <w:t xml:space="preserve">University of Florida, FL (July 2019 - May 2020)</w:t>
       </w:r>
     </w:p>
     <w:bookmarkEnd w:id="36"/>
-    <w:bookmarkStart w:id="37" w:name="geographic-information-systems"/>
+    <w:bookmarkStart w:id="37" w:name="summer-sessions-graduate-intern"/>
+    <w:p>
+      <w:pPr>
+        <w:pStyle w:val="Heading3"/>
+      </w:pPr>
+      <w:r>
+        <w:t xml:space="preserve">Summer Sessions Graduate Intern</w:t>
+      </w:r>
+    </w:p>
+    <w:p>
+      <w:pPr>
+        <w:pStyle w:val="FirstParagraph"/>
+      </w:pPr>
+      <w:r>
+        <w:rPr>
+          <w:iCs/>
+          <w:i/>
+        </w:rPr>
+        <w:t xml:space="preserve">Georgetown University, DC (May 2019 - July 2019)</w:t>
+      </w:r>
+    </w:p>
+    <w:bookmarkEnd w:id="37"/>
+    <w:bookmarkStart w:id="38" w:name="X028f9072bafaf7ac97c1ec348227f6a5f7fa65f"/>
+    <w:p>
+      <w:pPr>
+        <w:pStyle w:val="Heading3"/>
+      </w:pPr>
+      <w:r>
+        <w:t xml:space="preserve">Graduate Assistant for Industry Relations</w:t>
+      </w:r>
+    </w:p>
+    <w:p>
+      <w:pPr>
+        <w:pStyle w:val="FirstParagraph"/>
+      </w:pPr>
+      <w:r>
+        <w:rPr>
+          <w:iCs/>
+          <w:i/>
+        </w:rPr>
+        <w:t xml:space="preserve">University of Florida, FL (August 2018 - May 2019)</w:t>
+      </w:r>
+    </w:p>
+    <w:bookmarkEnd w:id="38"/>
+    <w:bookmarkStart w:id="39" w:name="advising-intern"/>
+    <w:p>
+      <w:pPr>
+        <w:pStyle w:val="Heading3"/>
+      </w:pPr>
+      <w:r>
+        <w:t xml:space="preserve">Advising Intern</w:t>
+      </w:r>
+    </w:p>
+    <w:p>
+      <w:pPr>
+        <w:pStyle w:val="FirstParagraph"/>
+      </w:pPr>
+      <w:r>
+        <w:rPr>
+          <w:iCs/>
+          <w:i/>
+        </w:rPr>
+        <w:t xml:space="preserve">US-UK Fulbright Commission, UK (January 2018 - June 2018)</w:t>
+      </w:r>
+    </w:p>
+    <w:bookmarkEnd w:id="39"/>
+    <w:bookmarkStart w:id="40" w:name="student-ambassador"/>
+    <w:p>
+      <w:pPr>
+        <w:pStyle w:val="Heading3"/>
+      </w:pPr>
+      <w:r>
+        <w:t xml:space="preserve">Student Ambassador</w:t>
+      </w:r>
+    </w:p>
+    <w:p>
+      <w:pPr>
+        <w:pStyle w:val="FirstParagraph"/>
+      </w:pPr>
+      <w:r>
+        <w:rPr>
+          <w:iCs/>
+          <w:i/>
+        </w:rPr>
+        <w:t xml:space="preserve">University of Birmingham, UK (January 2015 - June 2018)</w:t>
+      </w:r>
+    </w:p>
+    <w:bookmarkEnd w:id="40"/>
+    <w:bookmarkStart w:id="41" w:name="careers-network-student-peer-presenter"/>
+    <w:p>
+      <w:pPr>
+        <w:pStyle w:val="Heading3"/>
+      </w:pPr>
+      <w:r>
+        <w:t xml:space="preserve">Careers Network Student Peer Presenter</w:t>
+      </w:r>
+    </w:p>
+    <w:p>
+      <w:pPr>
+        <w:pStyle w:val="FirstParagraph"/>
+      </w:pPr>
+      <w:r>
+        <w:rPr>
+          <w:iCs/>
+          <w:i/>
+        </w:rPr>
+        <w:t xml:space="preserve">University of Birmingham, UK (September 2017 - June 2018)</w:t>
+      </w:r>
+    </w:p>
+    <w:bookmarkEnd w:id="41"/>
+    <w:bookmarkStart w:id="42" w:name="international-employer-liaison-assistant"/>
+    <w:p>
+      <w:pPr>
+        <w:pStyle w:val="Heading3"/>
+      </w:pPr>
+      <w:r>
+        <w:t xml:space="preserve">International Employer Liaison Assistant</w:t>
+      </w:r>
+    </w:p>
+    <w:p>
+      <w:pPr>
+        <w:pStyle w:val="FirstParagraph"/>
+      </w:pPr>
+      <w:r>
+        <w:rPr>
+          <w:iCs/>
+          <w:i/>
+        </w:rPr>
+        <w:t xml:space="preserve">University of Birmingham, UK (June 2017 - August 2017)</w:t>
+      </w:r>
+    </w:p>
+    <w:bookmarkEnd w:id="42"/>
+    <w:bookmarkEnd w:id="43"/>
+    <w:bookmarkStart w:id="47" w:name="teaching-experience"/>
+    <w:p>
+      <w:pPr>
+        <w:pStyle w:val="Heading1"/>
+      </w:pPr>
+      <w:r>
+        <w:t xml:space="preserve">Teaching Experience</w:t>
+      </w:r>
+    </w:p>
+    <w:p>
+      <w:pPr>
+        <w:pStyle w:val="HorizontalRule"/>
+        <w:ind w:firstLine="0"/>
+        <w:jc w:val="center"/>
+        <w:pBdr>
+          <w:bottom w:val="single" w:color="000000"/>
+        </w:pBdr>
+      </w:pPr>
+      <w:r>
+        <w:t/>
+      </w:r>
+    </w:p>
+    <w:bookmarkStart w:id="46" w:name="Xb39826629d6e7005b45440876be015fb56980ed"/>
+    <w:p>
+      <w:pPr>
+        <w:pStyle w:val="Heading3"/>
+      </w:pPr>
+      <w:r>
+        <w:t xml:space="preserve">EDH 7916 Contemporary Research in Higher Education</w:t>
+      </w:r>
+    </w:p>
+    <w:p>
+      <w:pPr>
+        <w:pStyle w:val="FirstParagraph"/>
+      </w:pPr>
+      <w:r>
+        <w:rPr>
+          <w:iCs/>
+          <w:i/>
+        </w:rPr>
+        <w:t xml:space="preserve">A.K.A.</w:t>
+      </w:r>
+      <w:r>
+        <w:rPr>
+          <w:iCs/>
+          <w:i/>
+        </w:rPr>
+        <w:t xml:space="preserve"> </w:t>
+      </w:r>
+      <w:r>
+        <w:rPr>
+          <w:iCs/>
+          <w:i/>
+        </w:rPr>
+        <w:t xml:space="preserve">“</w:t>
+      </w:r>
+      <w:r>
+        <w:rPr>
+          <w:iCs/>
+          <w:i/>
+        </w:rPr>
+        <w:t xml:space="preserve">the R class</w:t>
+      </w:r>
+      <w:r>
+        <w:rPr>
+          <w:iCs/>
+          <w:i/>
+        </w:rPr>
+        <w:t xml:space="preserve">”</w:t>
+      </w:r>
+      <w:r>
+        <w:rPr>
+          <w:iCs/>
+          <w:i/>
+        </w:rPr>
+        <w:t xml:space="preserve">, an introductory graduate level class on data management, organization, and workflow using R and GitHub.</w:t>
+      </w:r>
+    </w:p>
+    <w:bookmarkStart w:id="45" w:name="teaching-assistant-spring-2023"/>
     <w:p>
       <w:pPr>
         <w:pStyle w:val="Heading4"/>
       </w:pPr>
       <w:r>
-        <w:t xml:space="preserve">Geographic Information Systems</w:t>
+        <w:t xml:space="preserve">Teaching Assistant (Spring 2023)</w:t>
       </w:r>
     </w:p>
     <w:p>
@@ -401,619 +708,24 @@
         <w:pStyle w:val="Compact"/>
       </w:pPr>
       <w:r>
-        <w:t xml:space="preserve">Utilize R for most GIS tasks, also familiar with both QGIS and ArcGIS</w:t>
-      </w:r>
-    </w:p>
-    <w:bookmarkEnd w:id="37"/>
-    <w:bookmarkStart w:id="38" w:name="other-software-including"/>
-    <w:p>
-      <w:pPr>
-        <w:pStyle w:val="Heading4"/>
-      </w:pPr>
-      <w:r>
-        <w:t xml:space="preserve">Other Software Including</w:t>
+        <w:t xml:space="preserve">Assisted instructor Dr. Ben Skinner by helping students with trouble-shooting and coding skills both in and out of class time.</w:t>
       </w:r>
     </w:p>
     <w:p>
       <w:pPr>
         <w:numPr>
           <w:ilvl w:val="0"/>
-          <w:numId w:val="1006"/>
+          <w:numId w:val="1005"/>
         </w:numPr>
         <w:pStyle w:val="Compact"/>
       </w:pPr>
       <w:r>
-        <w:t xml:space="preserve">Quarto, Microsoft Office, Qualtrics, SPSS, Stata, Zotero</w:t>
-      </w:r>
-    </w:p>
-    <w:bookmarkEnd w:id="38"/>
-    <w:bookmarkEnd w:id="39"/>
-    <w:bookmarkStart w:id="45" w:name="statistical-skills"/>
-    <w:p>
-      <w:pPr>
-        <w:pStyle w:val="Heading1"/>
-      </w:pPr>
-      <w:r>
-        <w:t xml:space="preserve">Statistical Skills</w:t>
-      </w:r>
-    </w:p>
-    <w:p>
-      <w:pPr>
-        <w:pStyle w:val="HorizontalRule"/>
-        <w:ind w:firstLine="0"/>
-        <w:jc w:val="center"/>
-        <w:pBdr>
-          <w:bottom w:val="single" w:sz="4" w:color="000000"/>
-        </w:pBdr>
-      </w:pPr>
-      <w:r>
-        <w:t/>
-      </w:r>
-    </w:p>
-    <w:bookmarkStart w:id="40" w:name="regression-based-analysis"/>
-    <w:p>
-      <w:pPr>
-        <w:pStyle w:val="Heading4"/>
-      </w:pPr>
-      <w:r>
-        <w:t xml:space="preserve">Regression-Based Analysis</w:t>
-      </w:r>
-    </w:p>
-    <w:p>
-      <w:pPr>
-        <w:numPr>
-          <w:ilvl w:val="0"/>
-          <w:numId w:val="1007"/>
-        </w:numPr>
-        <w:pStyle w:val="Compact"/>
-      </w:pPr>
-      <w:r>
-        <w:t xml:space="preserve">Linear regression, logistic regression, geographically weighted regression</w:t>
-      </w:r>
-    </w:p>
-    <w:bookmarkEnd w:id="40"/>
-    <w:bookmarkStart w:id="41" w:name="spatial-statistics"/>
-    <w:p>
-      <w:pPr>
-        <w:pStyle w:val="Heading4"/>
-      </w:pPr>
-      <w:r>
-        <w:t xml:space="preserve">Spatial Statistics</w:t>
-      </w:r>
-    </w:p>
-    <w:p>
-      <w:pPr>
-        <w:numPr>
-          <w:ilvl w:val="0"/>
-          <w:numId w:val="1008"/>
-        </w:numPr>
-        <w:pStyle w:val="Compact"/>
-      </w:pPr>
-      <w:r>
-        <w:t xml:space="preserve">Distances &amp; central features, clustering analysis, spatial autocorrelation, hot-spot analysis, spatial outlier analysis, interpolation</w:t>
-      </w:r>
-    </w:p>
-    <w:bookmarkEnd w:id="41"/>
-    <w:bookmarkStart w:id="42" w:name="quasi-experimental-design"/>
-    <w:p>
-      <w:pPr>
-        <w:pStyle w:val="Heading4"/>
-      </w:pPr>
-      <w:r>
-        <w:t xml:space="preserve">Quasi-Experimental Design</w:t>
-      </w:r>
-    </w:p>
-    <w:p>
-      <w:pPr>
-        <w:numPr>
-          <w:ilvl w:val="0"/>
-          <w:numId w:val="1009"/>
-        </w:numPr>
-        <w:pStyle w:val="Compact"/>
-      </w:pPr>
-      <w:r>
-        <w:t xml:space="preserve">Propensity score analysis (including machine learning methods)</w:t>
-      </w:r>
-    </w:p>
-    <w:bookmarkEnd w:id="42"/>
-    <w:bookmarkStart w:id="43" w:name="survival-analysis"/>
-    <w:p>
-      <w:pPr>
-        <w:pStyle w:val="Heading4"/>
-      </w:pPr>
-      <w:r>
-        <w:t xml:space="preserve">Survival Analysis</w:t>
-      </w:r>
-    </w:p>
-    <w:p>
-      <w:pPr>
-        <w:numPr>
-          <w:ilvl w:val="0"/>
-          <w:numId w:val="1010"/>
-        </w:numPr>
-        <w:pStyle w:val="Compact"/>
-      </w:pPr>
-      <w:r>
-        <w:t xml:space="preserve">Cox proportional hazards model</w:t>
-      </w:r>
-    </w:p>
-    <w:bookmarkEnd w:id="43"/>
-    <w:bookmarkStart w:id="44" w:name="psychometric-models"/>
-    <w:p>
-      <w:pPr>
-        <w:pStyle w:val="Heading4"/>
-      </w:pPr>
-      <w:r>
-        <w:t xml:space="preserve">Psychometric Models</w:t>
-      </w:r>
-    </w:p>
-    <w:p>
-      <w:pPr>
-        <w:numPr>
-          <w:ilvl w:val="0"/>
-          <w:numId w:val="1011"/>
-        </w:numPr>
-        <w:pStyle w:val="Compact"/>
-      </w:pPr>
-      <w:r>
-        <w:t xml:space="preserve">Classical test theory, factor analysis, item response theory, exploring computational psychometrics</w:t>
-      </w:r>
-    </w:p>
-    <w:bookmarkEnd w:id="44"/>
-    <w:bookmarkEnd w:id="45"/>
-    <w:bookmarkStart w:id="56" w:name="work-experience"/>
-    <w:p>
-      <w:pPr>
-        <w:pStyle w:val="Heading1"/>
-      </w:pPr>
-      <w:r>
-        <w:t xml:space="preserve">Work Experience</w:t>
-      </w:r>
-    </w:p>
-    <w:p>
-      <w:pPr>
-        <w:pStyle w:val="HorizontalRule"/>
-        <w:ind w:firstLine="0"/>
-        <w:jc w:val="center"/>
-        <w:pBdr>
-          <w:bottom w:val="single" w:sz="4" w:color="000000"/>
-        </w:pBdr>
-      </w:pPr>
-      <w:r>
-        <w:t/>
-      </w:r>
-    </w:p>
-    <w:bookmarkStart w:id="47" w:name="graduate-research-assistant"/>
-    <w:p>
-      <w:pPr>
-        <w:pStyle w:val="Heading3"/>
-      </w:pPr>
-      <w:r>
-        <w:t xml:space="preserve">Graduate Research Assistant</w:t>
-      </w:r>
-    </w:p>
-    <w:p>
-      <w:pPr>
-        <w:pStyle w:val="FirstParagraph"/>
-      </w:pPr>
-      <w:r>
-        <w:rPr>
-          <w:iCs/>
-          <w:i/>
-        </w:rPr>
-        <w:t xml:space="preserve">University of Florida, FL (August 2021 - Present)</w:t>
-      </w:r>
-    </w:p>
-    <w:p>
-      <w:pPr>
-        <w:pStyle w:val="BodyText"/>
-      </w:pPr>
-      <w:r>
-        <w:t xml:space="preserve">Work with Dr. Frank Fernandez on research relating to college access, primarily taking responsibility for data-related tasks (gathering, cleaning, analysis, and visualization).</w:t>
-      </w:r>
-    </w:p>
-    <w:bookmarkStart w:id="46" w:name="major-research-projects"/>
-    <w:p>
-      <w:pPr>
-        <w:pStyle w:val="Heading5"/>
-      </w:pPr>
-      <w:r>
-        <w:rPr>
-          <w:bCs/>
-          <w:b/>
-        </w:rPr>
-        <w:t xml:space="preserve">Major Research Projects</w:t>
-      </w:r>
-    </w:p>
-    <w:p>
-      <w:pPr>
-        <w:pStyle w:val="FirstParagraph"/>
-      </w:pPr>
-      <w:r>
-        <w:rPr>
-          <w:iCs/>
-          <w:i/>
-        </w:rPr>
-        <w:t xml:space="preserve">Campus Climate Vulnerability Project (Summer 2023 - Present)</w:t>
-      </w:r>
-    </w:p>
-    <w:p>
-      <w:pPr>
-        <w:numPr>
-          <w:ilvl w:val="0"/>
-          <w:numId w:val="1012"/>
-        </w:numPr>
-        <w:pStyle w:val="Compact"/>
-      </w:pPr>
-      <w:r>
-        <w:t xml:space="preserve">Built a customized Shiny app for data collection based on sets of images.</w:t>
-      </w:r>
-    </w:p>
-    <w:p>
-      <w:pPr>
-        <w:pStyle w:val="FirstParagraph"/>
-      </w:pPr>
-      <w:r>
-        <w:rPr>
-          <w:iCs/>
-          <w:i/>
-        </w:rPr>
-        <w:t xml:space="preserve">Linking Community Colleges and High Schools in Texas (Fall 2022 - Present)</w:t>
-      </w:r>
-    </w:p>
-    <w:p>
-      <w:pPr>
-        <w:numPr>
-          <w:ilvl w:val="0"/>
-          <w:numId w:val="1013"/>
-        </w:numPr>
-        <w:pStyle w:val="Compact"/>
-      </w:pPr>
-      <w:r>
-        <w:t xml:space="preserve">Created spatial boundaries for TX community college service areas from legislation and Census shapefiles to spatially match community colleges to feeder high schools.</w:t>
-      </w:r>
-    </w:p>
-    <w:p>
-      <w:pPr>
-        <w:pStyle w:val="FirstParagraph"/>
-      </w:pPr>
-      <w:r>
-        <w:rPr>
-          <w:iCs/>
-          <w:i/>
-        </w:rPr>
-        <w:t xml:space="preserve">Merit-Based Financial Aid (Fall 2021 - Present)</w:t>
-      </w:r>
-    </w:p>
-    <w:p>
-      <w:pPr>
-        <w:numPr>
-          <w:ilvl w:val="0"/>
-          <w:numId w:val="1014"/>
-        </w:numPr>
-        <w:pStyle w:val="Compact"/>
-      </w:pPr>
-      <w:r>
-        <w:t xml:space="preserve">Created a new dataset of all state-run merit-based aid programs in the United States including details on dates active, award amount, merit criteria, and funding rules, leading to a new typology being proposed (see Hu et al., 2023).</w:t>
-      </w:r>
-    </w:p>
-    <w:p>
-      <w:pPr>
-        <w:pStyle w:val="FirstParagraph"/>
-      </w:pPr>
-      <w:r>
-        <w:rPr>
-          <w:iCs/>
-          <w:i/>
-        </w:rPr>
-        <w:t xml:space="preserve">Exploring Equitable Higher Education Funding Models in Illinois (Summer 2022)</w:t>
-      </w:r>
-    </w:p>
-    <w:p>
-      <w:pPr>
-        <w:numPr>
-          <w:ilvl w:val="0"/>
-          <w:numId w:val="1015"/>
-        </w:numPr>
-        <w:pStyle w:val="Compact"/>
-      </w:pPr>
-      <w:r>
-        <w:t xml:space="preserve">Collected data on Illinois appropriations for higher education, labor market projections, census data, and institutional behavior, then drafted data visualizations using R (tables, graphs, and maps) for a report targeted at state policy makers.</w:t>
-      </w:r>
-    </w:p>
-    <w:bookmarkEnd w:id="46"/>
-    <w:bookmarkEnd w:id="47"/>
-    <w:bookmarkStart w:id="48" w:name="residence-hall-coordinator"/>
-    <w:p>
-      <w:pPr>
-        <w:pStyle w:val="Heading3"/>
-      </w:pPr>
-      <w:r>
-        <w:t xml:space="preserve">Residence Hall Coordinator</w:t>
-      </w:r>
-    </w:p>
-    <w:p>
-      <w:pPr>
-        <w:pStyle w:val="FirstParagraph"/>
-      </w:pPr>
-      <w:r>
-        <w:rPr>
-          <w:iCs/>
-          <w:i/>
-        </w:rPr>
-        <w:t xml:space="preserve">University of Missouri, MO (July 2020 - May 2021)</w:t>
-      </w:r>
-    </w:p>
-    <w:bookmarkEnd w:id="48"/>
-    <w:bookmarkStart w:id="49" w:name="graduate-community-coordinator"/>
-    <w:p>
-      <w:pPr>
-        <w:pStyle w:val="Heading3"/>
-      </w:pPr>
-      <w:r>
-        <w:t xml:space="preserve">Graduate Community Coordinator</w:t>
-      </w:r>
-    </w:p>
-    <w:p>
-      <w:pPr>
-        <w:pStyle w:val="FirstParagraph"/>
-      </w:pPr>
-      <w:r>
-        <w:rPr>
-          <w:iCs/>
-          <w:i/>
-        </w:rPr>
-        <w:t xml:space="preserve">University of Florida, FL (July 2019 - May 2020)</w:t>
-      </w:r>
-    </w:p>
-    <w:bookmarkEnd w:id="49"/>
-    <w:bookmarkStart w:id="50" w:name="summer-sessions-graduate-intern"/>
-    <w:p>
-      <w:pPr>
-        <w:pStyle w:val="Heading3"/>
-      </w:pPr>
-      <w:r>
-        <w:t xml:space="preserve">Summer Sessions Graduate Intern</w:t>
-      </w:r>
-    </w:p>
-    <w:p>
-      <w:pPr>
-        <w:pStyle w:val="FirstParagraph"/>
-      </w:pPr>
-      <w:r>
-        <w:rPr>
-          <w:iCs/>
-          <w:i/>
-        </w:rPr>
-        <w:t xml:space="preserve">Georgetown University, DC (May 2019 - July 2019)</w:t>
-      </w:r>
-    </w:p>
-    <w:bookmarkEnd w:id="50"/>
-    <w:bookmarkStart w:id="51" w:name="X028f9072bafaf7ac97c1ec348227f6a5f7fa65f"/>
-    <w:p>
-      <w:pPr>
-        <w:pStyle w:val="Heading3"/>
-      </w:pPr>
-      <w:r>
-        <w:t xml:space="preserve">Graduate Assistant for Industry Relations</w:t>
-      </w:r>
-    </w:p>
-    <w:p>
-      <w:pPr>
-        <w:pStyle w:val="FirstParagraph"/>
-      </w:pPr>
-      <w:r>
-        <w:rPr>
-          <w:iCs/>
-          <w:i/>
-        </w:rPr>
-        <w:t xml:space="preserve">University of Florida, FL (August 2018 - May 2019)</w:t>
-      </w:r>
-    </w:p>
-    <w:bookmarkEnd w:id="51"/>
-    <w:bookmarkStart w:id="52" w:name="advising-intern"/>
-    <w:p>
-      <w:pPr>
-        <w:pStyle w:val="Heading3"/>
-      </w:pPr>
-      <w:r>
-        <w:t xml:space="preserve">Advising Intern</w:t>
-      </w:r>
-    </w:p>
-    <w:p>
-      <w:pPr>
-        <w:pStyle w:val="FirstParagraph"/>
-      </w:pPr>
-      <w:r>
-        <w:rPr>
-          <w:iCs/>
-          <w:i/>
-        </w:rPr>
-        <w:t xml:space="preserve">US-UK Fulbright Commission, UK (January 2018 - June 2018)</w:t>
-      </w:r>
-    </w:p>
-    <w:bookmarkEnd w:id="52"/>
-    <w:bookmarkStart w:id="53" w:name="student-ambassador"/>
-    <w:p>
-      <w:pPr>
-        <w:pStyle w:val="Heading3"/>
-      </w:pPr>
-      <w:r>
-        <w:t xml:space="preserve">Student Ambassador</w:t>
-      </w:r>
-    </w:p>
-    <w:p>
-      <w:pPr>
-        <w:pStyle w:val="FirstParagraph"/>
-      </w:pPr>
-      <w:r>
-        <w:rPr>
-          <w:iCs/>
-          <w:i/>
-        </w:rPr>
-        <w:t xml:space="preserve">University of Birmingham, UK (January 2015 - June 2018)</w:t>
-      </w:r>
-    </w:p>
-    <w:bookmarkEnd w:id="53"/>
-    <w:bookmarkStart w:id="54" w:name="careers-network-student-peer-presenter"/>
-    <w:p>
-      <w:pPr>
-        <w:pStyle w:val="Heading3"/>
-      </w:pPr>
-      <w:r>
-        <w:t xml:space="preserve">Careers Network Student Peer Presenter</w:t>
-      </w:r>
-    </w:p>
-    <w:p>
-      <w:pPr>
-        <w:pStyle w:val="FirstParagraph"/>
-      </w:pPr>
-      <w:r>
-        <w:rPr>
-          <w:iCs/>
-          <w:i/>
-        </w:rPr>
-        <w:t xml:space="preserve">University of Birmingham, UK (September 2017 - June 2018)</w:t>
-      </w:r>
-    </w:p>
-    <w:bookmarkEnd w:id="54"/>
-    <w:bookmarkStart w:id="55" w:name="international-employer-liaison-assistant"/>
-    <w:p>
-      <w:pPr>
-        <w:pStyle w:val="Heading3"/>
-      </w:pPr>
-      <w:r>
-        <w:t xml:space="preserve">International Employer Liaison Assistant</w:t>
-      </w:r>
-    </w:p>
-    <w:p>
-      <w:pPr>
-        <w:pStyle w:val="FirstParagraph"/>
-      </w:pPr>
-      <w:r>
-        <w:rPr>
-          <w:iCs/>
-          <w:i/>
-        </w:rPr>
-        <w:t xml:space="preserve">University of Birmingham, UK (June 2017 - August 2017)</w:t>
-      </w:r>
-    </w:p>
-    <w:bookmarkEnd w:id="55"/>
-    <w:bookmarkEnd w:id="56"/>
-    <w:bookmarkStart w:id="60" w:name="teaching-experience"/>
-    <w:p>
-      <w:pPr>
-        <w:pStyle w:val="Heading1"/>
-      </w:pPr>
-      <w:r>
-        <w:t xml:space="preserve">Teaching Experience</w:t>
-      </w:r>
-    </w:p>
-    <w:p>
-      <w:pPr>
-        <w:pStyle w:val="HorizontalRule"/>
-        <w:ind w:firstLine="0"/>
-        <w:jc w:val="center"/>
-        <w:pBdr>
-          <w:bottom w:val="single" w:sz="4" w:color="000000"/>
-        </w:pBdr>
-      </w:pPr>
-      <w:r>
-        <w:t/>
-      </w:r>
-    </w:p>
-    <w:bookmarkStart w:id="59" w:name="Xb39826629d6e7005b45440876be015fb56980ed"/>
-    <w:p>
-      <w:pPr>
-        <w:pStyle w:val="Heading3"/>
-      </w:pPr>
-      <w:r>
-        <w:t xml:space="preserve">EDH 7916 Contemporary Research in Higher Education</w:t>
-      </w:r>
-    </w:p>
-    <w:p>
-      <w:pPr>
-        <w:pStyle w:val="FirstParagraph"/>
-      </w:pPr>
-      <w:r>
-        <w:rPr>
-          <w:iCs/>
-          <w:i/>
-        </w:rPr>
-        <w:t xml:space="preserve">A.K.A.</w:t>
-      </w:r>
-      <w:r>
-        <w:rPr>
-          <w:iCs/>
-          <w:i/>
-        </w:rPr>
+        <w:t xml:space="preserve">Designed and taught a lesson on working with spatial data and map creation in R.</w:t>
+      </w:r>
+      <w:r>
         <w:t xml:space="preserve"> </w:t>
       </w:r>
-      <w:r>
-        <w:rPr>
-          <w:iCs/>
-          <w:i/>
-        </w:rPr>
-        <w:t xml:space="preserve">“</w:t>
-      </w:r>
-      <w:r>
-        <w:rPr>
-          <w:iCs/>
-          <w:i/>
-        </w:rPr>
-        <w:t xml:space="preserve">the R class</w:t>
-      </w:r>
-      <w:r>
-        <w:rPr>
-          <w:iCs/>
-          <w:i/>
-        </w:rPr>
-        <w:t xml:space="preserve">”</w:t>
-      </w:r>
-      <w:r>
-        <w:rPr>
-          <w:iCs/>
-          <w:i/>
-        </w:rPr>
-        <w:t xml:space="preserve">, an introductory graduate level class on data management, organization, and workflow using R and GitHub.</w:t>
-      </w:r>
-    </w:p>
-    <w:bookmarkStart w:id="58" w:name="teaching-assistant-spring-2023"/>
-    <w:p>
-      <w:pPr>
-        <w:pStyle w:val="Heading4"/>
-      </w:pPr>
-      <w:r>
-        <w:t xml:space="preserve">Teaching Assistant (Spring 2023)</w:t>
-      </w:r>
-    </w:p>
-    <w:p>
-      <w:pPr>
-        <w:numPr>
-          <w:ilvl w:val="0"/>
-          <w:numId w:val="1016"/>
-        </w:numPr>
-        <w:pStyle w:val="Compact"/>
-      </w:pPr>
-      <w:r>
-        <w:t xml:space="preserve">Assisted instructor Dr. Ben Skinner by helping students with trouble-shooting and coding skills both in and out of class time.</w:t>
-      </w:r>
-    </w:p>
-    <w:p>
-      <w:pPr>
-        <w:numPr>
-          <w:ilvl w:val="0"/>
-          <w:numId w:val="1016"/>
-        </w:numPr>
-        <w:pStyle w:val="Compact"/>
-      </w:pPr>
-      <w:r>
-        <w:t xml:space="preserve">Designed and taught a lesson on working with spatial data and map creation in R.</w:t>
-      </w:r>
-      <w:r>
-        <w:t xml:space="preserve"> </w:t>
-      </w:r>
-      <w:hyperlink r:id="rId57">
+      <w:hyperlink r:id="rId44">
         <w:r>
           <w:rPr>
             <w:rStyle w:val="Hyperlink"/>
@@ -1025,16 +737,16 @@
         <w:t xml:space="preserve">.</w:t>
       </w:r>
     </w:p>
-    <w:bookmarkEnd w:id="58"/>
-    <w:bookmarkEnd w:id="59"/>
-    <w:bookmarkEnd w:id="60"/>
-    <w:bookmarkStart w:id="77" w:name="publications"/>
+    <w:bookmarkEnd w:id="45"/>
+    <w:bookmarkEnd w:id="46"/>
+    <w:bookmarkEnd w:id="47"/>
+    <w:bookmarkStart w:id="54" w:name="technical-skills"/>
     <w:p>
       <w:pPr>
         <w:pStyle w:val="Heading1"/>
       </w:pPr>
       <w:r>
-        <w:t xml:space="preserve">Publications</w:t>
+        <w:t xml:space="preserve">Technical Skills</w:t>
       </w:r>
     </w:p>
     <w:p>
@@ -1043,7 +755,295 @@
         <w:ind w:firstLine="0"/>
         <w:jc w:val="center"/>
         <w:pBdr>
-          <w:bottom w:val="single" w:sz="4" w:color="000000"/>
+          <w:bottom w:val="single" w:color="000000"/>
+        </w:pBdr>
+      </w:pPr>
+      <w:r>
+        <w:t/>
+      </w:r>
+    </w:p>
+    <w:bookmarkStart w:id="48" w:name="r"/>
+    <w:p>
+      <w:pPr>
+        <w:pStyle w:val="Heading4"/>
+      </w:pPr>
+      <w:r>
+        <w:t xml:space="preserve">R</w:t>
+      </w:r>
+    </w:p>
+    <w:p>
+      <w:pPr>
+        <w:numPr>
+          <w:ilvl w:val="0"/>
+          <w:numId w:val="1006"/>
+        </w:numPr>
+        <w:pStyle w:val="Compact"/>
+      </w:pPr>
+      <w:r>
+        <w:t xml:space="preserve">Data wrangling, data visualization, interactive graphics, machine learning, file management, basic regex, mapping &amp; spatial statistics</w:t>
+      </w:r>
+    </w:p>
+    <w:bookmarkEnd w:id="48"/>
+    <w:bookmarkStart w:id="49" w:name="shiny"/>
+    <w:p>
+      <w:pPr>
+        <w:pStyle w:val="Heading4"/>
+      </w:pPr>
+      <w:r>
+        <w:t xml:space="preserve">Shiny</w:t>
+      </w:r>
+    </w:p>
+    <w:p>
+      <w:pPr>
+        <w:numPr>
+          <w:ilvl w:val="0"/>
+          <w:numId w:val="1007"/>
+        </w:numPr>
+        <w:pStyle w:val="Compact"/>
+      </w:pPr>
+      <w:r>
+        <w:t xml:space="preserve">Developing interactive apps including data visualization dashboards and data collection tools. Primarily use R Shiny, exploring shinyExpress with Python</w:t>
+      </w:r>
+    </w:p>
+    <w:bookmarkEnd w:id="49"/>
+    <w:bookmarkStart w:id="50" w:name="python"/>
+    <w:p>
+      <w:pPr>
+        <w:pStyle w:val="Heading4"/>
+      </w:pPr>
+      <w:r>
+        <w:t xml:space="preserve">Python</w:t>
+      </w:r>
+    </w:p>
+    <w:p>
+      <w:pPr>
+        <w:numPr>
+          <w:ilvl w:val="0"/>
+          <w:numId w:val="1008"/>
+        </w:numPr>
+        <w:pStyle w:val="Compact"/>
+      </w:pPr>
+      <w:r>
+        <w:t xml:space="preserve">Data wrangling, integration of Python &amp; R through Reticulate, exploring natural language processing</w:t>
+      </w:r>
+    </w:p>
+    <w:bookmarkEnd w:id="50"/>
+    <w:bookmarkStart w:id="51" w:name="github"/>
+    <w:p>
+      <w:pPr>
+        <w:pStyle w:val="Heading4"/>
+      </w:pPr>
+      <w:r>
+        <w:t xml:space="preserve">GitHub</w:t>
+      </w:r>
+    </w:p>
+    <w:p>
+      <w:pPr>
+        <w:numPr>
+          <w:ilvl w:val="0"/>
+          <w:numId w:val="1009"/>
+        </w:numPr>
+        <w:pStyle w:val="Compact"/>
+      </w:pPr>
+      <w:r>
+        <w:t xml:space="preserve">Version control of code, collaboration through shared repositories, publishing websites with GitHub Pages</w:t>
+      </w:r>
+    </w:p>
+    <w:bookmarkEnd w:id="51"/>
+    <w:bookmarkStart w:id="52" w:name="geographic-information-systems"/>
+    <w:p>
+      <w:pPr>
+        <w:pStyle w:val="Heading4"/>
+      </w:pPr>
+      <w:r>
+        <w:t xml:space="preserve">Geographic Information Systems</w:t>
+      </w:r>
+    </w:p>
+    <w:p>
+      <w:pPr>
+        <w:numPr>
+          <w:ilvl w:val="0"/>
+          <w:numId w:val="1010"/>
+        </w:numPr>
+        <w:pStyle w:val="Compact"/>
+      </w:pPr>
+      <w:r>
+        <w:t xml:space="preserve">Utilize R for most GIS tasks, also familiar with both QGIS and ArcGIS</w:t>
+      </w:r>
+    </w:p>
+    <w:bookmarkEnd w:id="52"/>
+    <w:bookmarkStart w:id="53" w:name="other-software-including"/>
+    <w:p>
+      <w:pPr>
+        <w:pStyle w:val="Heading4"/>
+      </w:pPr>
+      <w:r>
+        <w:t xml:space="preserve">Other Software Including</w:t>
+      </w:r>
+    </w:p>
+    <w:p>
+      <w:pPr>
+        <w:numPr>
+          <w:ilvl w:val="0"/>
+          <w:numId w:val="1011"/>
+        </w:numPr>
+        <w:pStyle w:val="Compact"/>
+      </w:pPr>
+      <w:r>
+        <w:t xml:space="preserve">Quarto, Microsoft Office, Qualtrics, SPSS, Stata, Zotero</w:t>
+      </w:r>
+    </w:p>
+    <w:bookmarkEnd w:id="53"/>
+    <w:bookmarkEnd w:id="54"/>
+    <w:bookmarkStart w:id="60" w:name="statistical-skills"/>
+    <w:p>
+      <w:pPr>
+        <w:pStyle w:val="Heading1"/>
+      </w:pPr>
+      <w:r>
+        <w:t xml:space="preserve">Statistical Skills</w:t>
+      </w:r>
+    </w:p>
+    <w:p>
+      <w:pPr>
+        <w:pStyle w:val="HorizontalRule"/>
+        <w:ind w:firstLine="0"/>
+        <w:jc w:val="center"/>
+        <w:pBdr>
+          <w:bottom w:val="single" w:color="000000"/>
+        </w:pBdr>
+      </w:pPr>
+      <w:r>
+        <w:t/>
+      </w:r>
+    </w:p>
+    <w:bookmarkStart w:id="55" w:name="regression-based-analysis"/>
+    <w:p>
+      <w:pPr>
+        <w:pStyle w:val="Heading4"/>
+      </w:pPr>
+      <w:r>
+        <w:t xml:space="preserve">Regression-Based Analysis</w:t>
+      </w:r>
+    </w:p>
+    <w:p>
+      <w:pPr>
+        <w:numPr>
+          <w:ilvl w:val="0"/>
+          <w:numId w:val="1012"/>
+        </w:numPr>
+        <w:pStyle w:val="Compact"/>
+      </w:pPr>
+      <w:r>
+        <w:t xml:space="preserve">Linear regression, logistic regression, geographically weighted regression</w:t>
+      </w:r>
+    </w:p>
+    <w:bookmarkEnd w:id="55"/>
+    <w:bookmarkStart w:id="56" w:name="spatial-statistics"/>
+    <w:p>
+      <w:pPr>
+        <w:pStyle w:val="Heading4"/>
+      </w:pPr>
+      <w:r>
+        <w:t xml:space="preserve">Spatial Statistics</w:t>
+      </w:r>
+    </w:p>
+    <w:p>
+      <w:pPr>
+        <w:numPr>
+          <w:ilvl w:val="0"/>
+          <w:numId w:val="1013"/>
+        </w:numPr>
+        <w:pStyle w:val="Compact"/>
+      </w:pPr>
+      <w:r>
+        <w:t xml:space="preserve">Distances &amp; central features, clustering analysis, spatial autocorrelation, hot-spot analysis, spatial outlier analysis, interpolation</w:t>
+      </w:r>
+    </w:p>
+    <w:bookmarkEnd w:id="56"/>
+    <w:bookmarkStart w:id="57" w:name="quasi-experimental-design"/>
+    <w:p>
+      <w:pPr>
+        <w:pStyle w:val="Heading4"/>
+      </w:pPr>
+      <w:r>
+        <w:t xml:space="preserve">Quasi-Experimental Design</w:t>
+      </w:r>
+    </w:p>
+    <w:p>
+      <w:pPr>
+        <w:numPr>
+          <w:ilvl w:val="0"/>
+          <w:numId w:val="1014"/>
+        </w:numPr>
+        <w:pStyle w:val="Compact"/>
+      </w:pPr>
+      <w:r>
+        <w:t xml:space="preserve">Propensity score analysis (including machine learning methods)</w:t>
+      </w:r>
+    </w:p>
+    <w:bookmarkEnd w:id="57"/>
+    <w:bookmarkStart w:id="58" w:name="survival-analysis"/>
+    <w:p>
+      <w:pPr>
+        <w:pStyle w:val="Heading4"/>
+      </w:pPr>
+      <w:r>
+        <w:t xml:space="preserve">Survival Analysis</w:t>
+      </w:r>
+    </w:p>
+    <w:p>
+      <w:pPr>
+        <w:numPr>
+          <w:ilvl w:val="0"/>
+          <w:numId w:val="1015"/>
+        </w:numPr>
+        <w:pStyle w:val="Compact"/>
+      </w:pPr>
+      <w:r>
+        <w:t xml:space="preserve">Cox proportional hazards model</w:t>
+      </w:r>
+    </w:p>
+    <w:bookmarkEnd w:id="58"/>
+    <w:bookmarkStart w:id="59" w:name="psychometric-models"/>
+    <w:p>
+      <w:pPr>
+        <w:pStyle w:val="Heading4"/>
+      </w:pPr>
+      <w:r>
+        <w:t xml:space="preserve">Psychometric Models</w:t>
+      </w:r>
+    </w:p>
+    <w:p>
+      <w:pPr>
+        <w:numPr>
+          <w:ilvl w:val="0"/>
+          <w:numId w:val="1016"/>
+        </w:numPr>
+        <w:pStyle w:val="Compact"/>
+      </w:pPr>
+      <w:r>
+        <w:t xml:space="preserve">Classical test theory, factor analysis, item response theory, exploring computational psychometrics</w:t>
+      </w:r>
+    </w:p>
+    <w:bookmarkEnd w:id="59"/>
+    <w:bookmarkEnd w:id="60"/>
+    <w:bookmarkStart w:id="77" w:name="publications"/>
+    <w:p>
+      <w:pPr>
+        <w:pStyle w:val="Heading1"/>
+      </w:pPr>
+      <w:r>
+        <w:t xml:space="preserve">Publications</w:t>
+      </w:r>
+    </w:p>
+    <w:p>
+      <w:pPr>
+        <w:pStyle w:val="HorizontalRule"/>
+        <w:ind w:firstLine="0"/>
+        <w:jc w:val="center"/>
+        <w:pBdr>
+          <w:bottom w:val="single" w:color="000000"/>
         </w:pBdr>
       </w:pPr>
       <w:r>

</xml_diff>

<commit_message>
Replace original docx-hr extension with published version
</commit_message>
<xml_diff>
--- a/docs/cv.docx
+++ b/docs/cv.docx
@@ -34,7 +34,7 @@
         <w:ind w:firstLine="0"/>
         <w:jc w:val="center"/>
         <w:pBdr>
-          <w:bottom w:val="single" w:color="000000"/>
+          <w:bottom w:val="single" w:color="000000" w:sz="10"/>
         </w:pBdr>
       </w:pPr>
       <w:r>
@@ -126,7 +126,7 @@
         <w:ind w:firstLine="0"/>
         <w:jc w:val="center"/>
         <w:pBdr>
-          <w:bottom w:val="single" w:color="000000"/>
+          <w:bottom w:val="single" w:color="000000" w:sz="10"/>
         </w:pBdr>
       </w:pPr>
       <w:r>
@@ -288,7 +288,7 @@
         <w:ind w:firstLine="0"/>
         <w:jc w:val="center"/>
         <w:pBdr>
-          <w:bottom w:val="single" w:color="000000"/>
+          <w:bottom w:val="single" w:color="000000" w:sz="10"/>
         </w:pBdr>
       </w:pPr>
       <w:r>
@@ -627,7 +627,7 @@
         <w:ind w:firstLine="0"/>
         <w:jc w:val="center"/>
         <w:pBdr>
-          <w:bottom w:val="single" w:color="000000"/>
+          <w:bottom w:val="single" w:color="000000" w:sz="10"/>
         </w:pBdr>
       </w:pPr>
       <w:r>
@@ -755,7 +755,7 @@
         <w:ind w:firstLine="0"/>
         <w:jc w:val="center"/>
         <w:pBdr>
-          <w:bottom w:val="single" w:color="000000"/>
+          <w:bottom w:val="single" w:color="000000" w:sz="10"/>
         </w:pBdr>
       </w:pPr>
       <w:r>
@@ -910,7 +910,7 @@
         <w:ind w:firstLine="0"/>
         <w:jc w:val="center"/>
         <w:pBdr>
-          <w:bottom w:val="single" w:color="000000"/>
+          <w:bottom w:val="single" w:color="000000" w:sz="10"/>
         </w:pBdr>
       </w:pPr>
       <w:r>
@@ -1043,7 +1043,7 @@
         <w:ind w:firstLine="0"/>
         <w:jc w:val="center"/>
         <w:pBdr>
-          <w:bottom w:val="single" w:color="000000"/>
+          <w:bottom w:val="single" w:color="000000" w:sz="10"/>
         </w:pBdr>
       </w:pPr>
       <w:r>

</xml_diff>